<commit_message>
all AF's student bios-oral history
</commit_message>
<xml_diff>
--- a/resources/oral-history/oh-fr/fiche-planification.docx
+++ b/resources/oral-history/oh-fr/fiche-planification.docx
@@ -5,6 +5,7 @@
     <w:p>
       <w:pPr>
         <w:rPr>
+          <w:rFonts w:ascii="Palatino Linotype" w:hAnsi="Palatino Linotype"/>
           <w:b/>
           <w:bCs/>
           <w:sz w:val="28"/>
@@ -14,6 +15,7 @@
       </w:pPr>
       <w:r>
         <w:rPr>
+          <w:rFonts w:ascii="Palatino Linotype" w:hAnsi="Palatino Linotype"/>
           <w:b/>
           <w:bCs/>
           <w:sz w:val="28"/>
@@ -24,6 +26,7 @@
       </w:r>
       <w:r>
         <w:rPr>
+          <w:rFonts w:ascii="Palatino Linotype" w:hAnsi="Palatino Linotype"/>
           <w:b/>
           <w:bCs/>
           <w:sz w:val="28"/>
@@ -35,6 +38,7 @@
       <w:r>
         <w:rPr>
           <w:rStyle w:val="FootnoteReference"/>
+          <w:rFonts w:ascii="Palatino Linotype" w:hAnsi="Palatino Linotype"/>
           <w:sz w:val="28"/>
           <w:szCs w:val="28"/>
           <w:lang w:val="fr-CA"/>
@@ -45,6 +49,7 @@
     <w:p>
       <w:pPr>
         <w:rPr>
+          <w:rFonts w:ascii="Palatino Linotype" w:hAnsi="Palatino Linotype"/>
           <w:i/>
           <w:iCs/>
           <w:lang w:val="fr-CA"/>
@@ -52,75 +57,85 @@
       </w:pPr>
       <w:r>
         <w:rPr>
+          <w:rFonts w:ascii="Palatino Linotype" w:hAnsi="Palatino Linotype"/>
           <w:i/>
           <w:iCs/>
           <w:lang w:val="fr-CA"/>
         </w:rPr>
-        <w:t>Fiche remplie à</w:t>
-      </w:r>
-      <w:r>
-        <w:rPr>
+        <w:t>Fiche remplie à soumettre par mail (</w:t>
+      </w:r>
+      <w:r>
+        <w:rPr>
+          <w:rFonts w:ascii="Palatino Linotype" w:hAnsi="Palatino Linotype"/>
+          <w:lang w:val="fr-CA"/>
+        </w:rPr>
+        <w:t>ADRESSE</w:t>
+      </w:r>
+      <w:r>
+        <w:rPr>
+          <w:rStyle w:val="Hyperlink"/>
+          <w:rFonts w:ascii="Palatino Linotype" w:hAnsi="Palatino Linotype"/>
           <w:i/>
           <w:iCs/>
           <w:lang w:val="fr-CA"/>
         </w:rPr>
-        <w:t xml:space="preserve"> soumettre par mail (</w:t>
-      </w:r>
-      <w:r>
-        <w:rPr>
-          <w:lang w:val="fr-CA"/>
-        </w:rPr>
-        <w:t>ADRESSE</w:t>
-      </w:r>
-      <w:r>
-        <w:rPr>
-          <w:rStyle w:val="Hyperlink"/>
+        <w:t xml:space="preserve"> </w:t>
+      </w:r>
+      <w:r>
+        <w:rPr>
+          <w:rFonts w:ascii="Palatino Linotype" w:hAnsi="Palatino Linotype"/>
+          <w:lang w:val="fr-CA"/>
+        </w:rPr>
+        <w:t>MAIL</w:t>
+      </w:r>
+      <w:r>
+        <w:rPr>
+          <w:rFonts w:ascii="Palatino Linotype" w:hAnsi="Palatino Linotype"/>
           <w:i/>
           <w:iCs/>
           <w:lang w:val="fr-CA"/>
         </w:rPr>
-        <w:t xml:space="preserve"> </w:t>
-      </w:r>
-      <w:r>
-        <w:rPr>
-          <w:lang w:val="fr-CA"/>
-        </w:rPr>
-        <w:t>MAIL</w:t>
-      </w:r>
-      <w:r>
-        <w:rPr>
+        <w:t xml:space="preserve">) ou par WhatsApp </w:t>
+      </w:r>
+      <w:r>
+        <w:rPr>
+          <w:rFonts w:ascii="Palatino Linotype" w:hAnsi="Palatino Linotype"/>
           <w:i/>
           <w:iCs/>
           <w:lang w:val="fr-CA"/>
         </w:rPr>
-        <w:t xml:space="preserve">) ou par WhatsApp </w:t>
-      </w:r>
-      <w:r>
-        <w:rPr>
+        <w:t>(NUMÉRO</w:t>
+      </w:r>
+      <w:r>
+        <w:rPr>
+          <w:rFonts w:ascii="Palatino Linotype" w:hAnsi="Palatino Linotype"/>
           <w:i/>
           <w:iCs/>
           <w:lang w:val="fr-CA"/>
         </w:rPr>
-        <w:t>(NUMÉRO</w:t>
-      </w:r>
-      <w:r>
-        <w:rPr>
+        <w:t>) avant le</w:t>
+      </w:r>
+      <w:r>
+        <w:rPr>
+          <w:rFonts w:ascii="Palatino Linotype" w:hAnsi="Palatino Linotype"/>
           <w:i/>
           <w:iCs/>
           <w:lang w:val="fr-CA"/>
         </w:rPr>
-        <w:t xml:space="preserve">) avant le </w:t>
-      </w:r>
-      <w:r>
-        <w:rPr>
+        <w:t xml:space="preserve"> </w:t>
+      </w:r>
+      <w:r>
+        <w:rPr>
+          <w:rFonts w:ascii="Palatino Linotype" w:hAnsi="Palatino Linotype"/>
           <w:i/>
           <w:iCs/>
           <w:lang w:val="fr-CA"/>
         </w:rPr>
-        <w:t>___________</w:t>
-      </w:r>
-      <w:r>
-        <w:rPr>
+        <w:t>______</w:t>
+      </w:r>
+      <w:r>
+        <w:rPr>
+          <w:rFonts w:ascii="Palatino Linotype" w:hAnsi="Palatino Linotype"/>
           <w:i/>
           <w:iCs/>
           <w:lang w:val="fr-CA"/>
@@ -131,6 +146,7 @@
     <w:p>
       <w:pPr>
         <w:rPr>
+          <w:rFonts w:ascii="Palatino Linotype" w:hAnsi="Palatino Linotype"/>
           <w:i/>
           <w:iCs/>
           <w:lang w:val="fr-CA"/>
@@ -140,6 +156,7 @@
     <w:p>
       <w:pPr>
         <w:rPr>
+          <w:rFonts w:ascii="Palatino Linotype" w:hAnsi="Palatino Linotype"/>
           <w:b/>
           <w:bCs/>
           <w:lang w:val="fr-CA"/>
@@ -147,6 +164,7 @@
       </w:pPr>
       <w:r>
         <w:rPr>
+          <w:rFonts w:ascii="Palatino Linotype" w:hAnsi="Palatino Linotype"/>
           <w:b/>
           <w:bCs/>
           <w:lang w:val="fr-CA"/>
@@ -155,38 +173,25 @@
       </w:r>
       <w:r>
         <w:rPr>
+          <w:rFonts w:ascii="Palatino Linotype" w:hAnsi="Palatino Linotype"/>
           <w:b/>
           <w:bCs/>
           <w:lang w:val="fr-CA"/>
         </w:rPr>
-        <w:t xml:space="preserve">Informations </w:t>
-      </w:r>
-      <w:r>
-        <w:rPr>
+        <w:t>Informations de base sur le projet (</w:t>
+      </w:r>
+      <w:r>
+        <w:rPr>
+          <w:rFonts w:ascii="Palatino Linotype" w:hAnsi="Palatino Linotype"/>
           <w:b/>
           <w:bCs/>
           <w:lang w:val="fr-CA"/>
         </w:rPr>
-        <w:t>de base sur le projet</w:t>
-      </w:r>
-      <w:r>
-        <w:rPr>
-          <w:b/>
-          <w:bCs/>
-          <w:lang w:val="fr-CA"/>
-        </w:rPr>
-        <w:t xml:space="preserve"> (</w:t>
-      </w:r>
-      <w:r>
-        <w:rPr>
-          <w:b/>
-          <w:bCs/>
-          <w:lang w:val="fr-CA"/>
-        </w:rPr>
         <w:t>5</w:t>
       </w:r>
       <w:r>
         <w:rPr>
+          <w:rFonts w:ascii="Palatino Linotype" w:hAnsi="Palatino Linotype"/>
           <w:b/>
           <w:bCs/>
           <w:lang w:val="fr-CA"/>
@@ -203,29 +208,34 @@
         </w:numPr>
         <w:ind w:left="0"/>
         <w:rPr>
-          <w:lang w:val="fr-CA"/>
-        </w:rPr>
-      </w:pPr>
-      <w:r>
-        <w:rPr>
+          <w:rFonts w:ascii="Palatino Linotype" w:hAnsi="Palatino Linotype"/>
+          <w:lang w:val="fr-CA"/>
+        </w:rPr>
+      </w:pPr>
+      <w:r>
+        <w:rPr>
+          <w:rFonts w:ascii="Palatino Linotype" w:hAnsi="Palatino Linotype"/>
           <w:lang w:val="fr-CA"/>
         </w:rPr>
         <w:t>Nom de votre</w:t>
       </w:r>
       <w:r>
         <w:rPr>
+          <w:rFonts w:ascii="Palatino Linotype" w:hAnsi="Palatino Linotype"/>
           <w:lang w:val="fr-CA"/>
         </w:rPr>
         <w:t xml:space="preserve"> sujet :</w:t>
       </w:r>
       <w:r>
         <w:rPr>
+          <w:rFonts w:ascii="Palatino Linotype" w:hAnsi="Palatino Linotype"/>
           <w:lang w:val="fr-CA"/>
         </w:rPr>
         <w:t xml:space="preserve"> </w:t>
       </w:r>
       <w:r>
         <w:rPr>
+          <w:rFonts w:ascii="Palatino Linotype" w:hAnsi="Palatino Linotype"/>
           <w:lang w:val="fr-CA"/>
         </w:rPr>
         <w:br/>
@@ -237,6 +247,7 @@
         <w:pStyle w:val="ListParagraph"/>
         <w:ind w:left="0"/>
         <w:rPr>
+          <w:rFonts w:ascii="Palatino Linotype" w:hAnsi="Palatino Linotype"/>
           <w:lang w:val="fr-CA"/>
         </w:rPr>
       </w:pPr>
@@ -250,29 +261,34 @@
         </w:numPr>
         <w:ind w:left="0"/>
         <w:rPr>
-          <w:lang w:val="fr-CA"/>
-        </w:rPr>
-      </w:pPr>
-      <w:r>
-        <w:rPr>
+          <w:rFonts w:ascii="Palatino Linotype" w:hAnsi="Palatino Linotype"/>
+          <w:lang w:val="fr-CA"/>
+        </w:rPr>
+      </w:pPr>
+      <w:r>
+        <w:rPr>
+          <w:rFonts w:ascii="Palatino Linotype" w:hAnsi="Palatino Linotype"/>
           <w:lang w:val="fr-CA"/>
         </w:rPr>
         <w:t xml:space="preserve">Est-ce qu’il répond </w:t>
       </w:r>
       <w:r>
         <w:rPr>
+          <w:rFonts w:ascii="Palatino Linotype" w:hAnsi="Palatino Linotype"/>
           <w:lang w:val="fr-CA"/>
         </w:rPr>
         <w:t>à tous les</w:t>
       </w:r>
       <w:r>
         <w:rPr>
+          <w:rFonts w:ascii="Palatino Linotype" w:hAnsi="Palatino Linotype"/>
           <w:lang w:val="fr-CA"/>
         </w:rPr>
         <w:t xml:space="preserve"> critères du DIBICA</w:t>
       </w:r>
       <w:r>
         <w:rPr>
+          <w:rFonts w:ascii="Palatino Linotype" w:hAnsi="Palatino Linotype"/>
           <w:lang w:val="fr-CA"/>
         </w:rPr>
         <w:t> ?</w:t>
@@ -286,29 +302,34 @@
           <w:numId w:val="1"/>
         </w:numPr>
         <w:rPr>
-          <w:lang w:val="fr-CA"/>
-        </w:rPr>
-      </w:pPr>
-      <w:r>
-        <w:rPr>
+          <w:rFonts w:ascii="Palatino Linotype" w:hAnsi="Palatino Linotype"/>
+          <w:lang w:val="fr-CA"/>
+        </w:rPr>
+      </w:pPr>
+      <w:r>
+        <w:rPr>
+          <w:rFonts w:ascii="Palatino Linotype" w:hAnsi="Palatino Linotype"/>
           <w:lang w:val="fr-CA"/>
         </w:rPr>
         <w:t>D</w:t>
       </w:r>
       <w:r>
         <w:rPr>
+          <w:rFonts w:ascii="Palatino Linotype" w:hAnsi="Palatino Linotype"/>
           <w:lang w:val="fr-CA"/>
         </w:rPr>
         <w:t>écédé</w:t>
       </w:r>
       <w:r>
         <w:rPr>
+          <w:rFonts w:ascii="Palatino Linotype" w:hAnsi="Palatino Linotype"/>
           <w:lang w:val="fr-CA"/>
         </w:rPr>
         <w:tab/>
       </w:r>
       <w:r>
         <w:rPr>
+          <w:rFonts w:ascii="Palatino Linotype" w:hAnsi="Palatino Linotype"/>
           <w:lang w:val="fr-CA"/>
         </w:rPr>
         <w:tab/>
@@ -316,12 +337,14 @@
       </w:r>
       <w:r>
         <w:rPr>
+          <w:rFonts w:ascii="Palatino Linotype" w:hAnsi="Palatino Linotype"/>
           <w:lang w:val="fr-CA"/>
         </w:rPr>
         <w:tab/>
       </w:r>
       <w:r>
         <w:rPr>
+          <w:rFonts w:ascii="Palatino Linotype" w:hAnsi="Palatino Linotype"/>
           <w:lang w:val="fr-CA"/>
         </w:rPr>
         <w:tab/>
@@ -329,24 +352,28 @@
       </w:r>
       <w:r>
         <w:rPr>
+          <w:rFonts w:ascii="Palatino Linotype" w:hAnsi="Palatino Linotype"/>
           <w:lang w:val="fr-CA"/>
         </w:rPr>
         <w:sym w:font="Symbol" w:char="F080"/>
       </w:r>
       <w:r>
         <w:rPr>
+          <w:rFonts w:ascii="Palatino Linotype" w:hAnsi="Palatino Linotype"/>
           <w:lang w:val="fr-CA"/>
         </w:rPr>
         <w:t xml:space="preserve"> </w:t>
       </w:r>
       <w:r>
         <w:rPr>
+          <w:rFonts w:ascii="Palatino Linotype" w:hAnsi="Palatino Linotype"/>
           <w:lang w:val="fr-CA"/>
         </w:rPr>
         <w:tab/>
       </w:r>
       <w:r>
         <w:rPr>
+          <w:rFonts w:ascii="Palatino Linotype" w:hAnsi="Palatino Linotype"/>
           <w:lang w:val="fr-CA"/>
         </w:rPr>
         <w:tab/>
@@ -354,6 +381,7 @@
       </w:r>
       <w:r>
         <w:rPr>
+          <w:rFonts w:ascii="Palatino Linotype" w:hAnsi="Palatino Linotype"/>
           <w:lang w:val="fr-CA"/>
         </w:rPr>
         <w:sym w:font="Symbol" w:char="F080"/>
@@ -367,23 +395,27 @@
           <w:numId w:val="1"/>
         </w:numPr>
         <w:rPr>
-          <w:lang w:val="fr-CA"/>
-        </w:rPr>
-      </w:pPr>
-      <w:r>
-        <w:rPr>
+          <w:rFonts w:ascii="Palatino Linotype" w:hAnsi="Palatino Linotype"/>
+          <w:lang w:val="fr-CA"/>
+        </w:rPr>
+      </w:pPr>
+      <w:r>
+        <w:rPr>
+          <w:rFonts w:ascii="Palatino Linotype" w:hAnsi="Palatino Linotype"/>
           <w:lang w:val="fr-CA"/>
         </w:rPr>
         <w:t>pas encore dans le DIBICA</w:t>
       </w:r>
       <w:r>
         <w:rPr>
+          <w:rFonts w:ascii="Palatino Linotype" w:hAnsi="Palatino Linotype"/>
           <w:lang w:val="fr-CA"/>
         </w:rPr>
         <w:t xml:space="preserve"> </w:t>
       </w:r>
       <w:r>
         <w:rPr>
+          <w:rFonts w:ascii="Palatino Linotype" w:hAnsi="Palatino Linotype"/>
           <w:lang w:val="fr-CA"/>
         </w:rPr>
         <w:tab/>
@@ -391,24 +423,28 @@
       </w:r>
       <w:r>
         <w:rPr>
+          <w:rFonts w:ascii="Palatino Linotype" w:hAnsi="Palatino Linotype"/>
           <w:lang w:val="fr-CA"/>
         </w:rPr>
         <w:sym w:font="Symbol" w:char="F080"/>
       </w:r>
       <w:r>
         <w:rPr>
+          <w:rFonts w:ascii="Palatino Linotype" w:hAnsi="Palatino Linotype"/>
           <w:lang w:val="fr-CA"/>
         </w:rPr>
         <w:t xml:space="preserve"> </w:t>
       </w:r>
       <w:r>
         <w:rPr>
+          <w:rFonts w:ascii="Palatino Linotype" w:hAnsi="Palatino Linotype"/>
           <w:lang w:val="fr-CA"/>
         </w:rPr>
         <w:tab/>
       </w:r>
       <w:r>
         <w:rPr>
+          <w:rFonts w:ascii="Palatino Linotype" w:hAnsi="Palatino Linotype"/>
           <w:lang w:val="fr-CA"/>
         </w:rPr>
         <w:tab/>
@@ -416,6 +452,7 @@
       </w:r>
       <w:r>
         <w:rPr>
+          <w:rFonts w:ascii="Palatino Linotype" w:hAnsi="Palatino Linotype"/>
           <w:lang w:val="fr-CA"/>
         </w:rPr>
         <w:sym w:font="Symbol" w:char="F080"/>
@@ -429,59 +466,69 @@
           <w:numId w:val="1"/>
         </w:numPr>
         <w:rPr>
-          <w:lang w:val="fr-CA"/>
-        </w:rPr>
-      </w:pPr>
-      <w:r>
-        <w:rPr>
+          <w:rFonts w:ascii="Palatino Linotype" w:hAnsi="Palatino Linotype"/>
+          <w:lang w:val="fr-CA"/>
+        </w:rPr>
+      </w:pPr>
+      <w:r>
+        <w:rPr>
+          <w:rFonts w:ascii="Palatino Linotype" w:hAnsi="Palatino Linotype"/>
           <w:lang w:val="fr-CA"/>
         </w:rPr>
         <w:t>impact sur la vie de l’Église</w:t>
       </w:r>
       <w:r>
         <w:rPr>
+          <w:rFonts w:ascii="Palatino Linotype" w:hAnsi="Palatino Linotype"/>
           <w:lang w:val="fr-CA"/>
         </w:rPr>
         <w:tab/>
       </w:r>
       <w:r>
         <w:rPr>
+          <w:rFonts w:ascii="Palatino Linotype" w:hAnsi="Palatino Linotype"/>
           <w:lang w:val="fr-CA"/>
         </w:rPr>
         <w:t xml:space="preserve">OUI  </w:t>
       </w:r>
       <w:r>
         <w:rPr>
+          <w:rFonts w:ascii="Palatino Linotype" w:hAnsi="Palatino Linotype"/>
           <w:lang w:val="fr-CA"/>
         </w:rPr>
         <w:sym w:font="Symbol" w:char="F080"/>
       </w:r>
       <w:r>
         <w:rPr>
+          <w:rFonts w:ascii="Palatino Linotype" w:hAnsi="Palatino Linotype"/>
           <w:lang w:val="fr-CA"/>
         </w:rPr>
         <w:t xml:space="preserve"> </w:t>
       </w:r>
       <w:r>
         <w:rPr>
+          <w:rFonts w:ascii="Palatino Linotype" w:hAnsi="Palatino Linotype"/>
           <w:lang w:val="fr-CA"/>
         </w:rPr>
         <w:tab/>
       </w:r>
       <w:r>
         <w:rPr>
+          <w:rFonts w:ascii="Palatino Linotype" w:hAnsi="Palatino Linotype"/>
           <w:lang w:val="fr-CA"/>
         </w:rPr>
         <w:tab/>
       </w:r>
       <w:r>
         <w:rPr>
+          <w:rFonts w:ascii="Palatino Linotype" w:hAnsi="Palatino Linotype"/>
           <w:lang w:val="fr-CA"/>
         </w:rPr>
         <w:t xml:space="preserve">NON   </w:t>
       </w:r>
       <w:r>
         <w:rPr>
+          <w:rFonts w:ascii="Palatino Linotype" w:hAnsi="Palatino Linotype"/>
           <w:lang w:val="fr-CA"/>
         </w:rPr>
         <w:sym w:font="Symbol" w:char="F080"/>
@@ -491,6 +538,7 @@
       <w:pPr>
         <w:pStyle w:val="ListParagraph"/>
         <w:rPr>
+          <w:rFonts w:ascii="Palatino Linotype" w:hAnsi="Palatino Linotype"/>
           <w:lang w:val="fr-CA"/>
         </w:rPr>
       </w:pPr>
@@ -504,41 +552,48 @@
         </w:numPr>
         <w:ind w:left="0"/>
         <w:rPr>
-          <w:lang w:val="fr-CA"/>
-        </w:rPr>
-      </w:pPr>
-      <w:r>
-        <w:rPr>
+          <w:rFonts w:ascii="Palatino Linotype" w:hAnsi="Palatino Linotype"/>
+          <w:lang w:val="fr-CA"/>
+        </w:rPr>
+      </w:pPr>
+      <w:r>
+        <w:rPr>
+          <w:rFonts w:ascii="Palatino Linotype" w:hAnsi="Palatino Linotype"/>
           <w:lang w:val="fr-CA"/>
         </w:rPr>
         <w:t>Listez</w:t>
       </w:r>
       <w:r>
         <w:rPr>
+          <w:rFonts w:ascii="Palatino Linotype" w:hAnsi="Palatino Linotype"/>
           <w:lang w:val="fr-CA"/>
         </w:rPr>
         <w:t xml:space="preserve"> </w:t>
       </w:r>
       <w:r>
         <w:rPr>
+          <w:rFonts w:ascii="Palatino Linotype" w:hAnsi="Palatino Linotype"/>
           <w:lang w:val="fr-CA"/>
         </w:rPr>
         <w:t xml:space="preserve">3 à 5 </w:t>
       </w:r>
       <w:r>
         <w:rPr>
+          <w:rFonts w:ascii="Palatino Linotype" w:hAnsi="Palatino Linotype"/>
           <w:lang w:val="fr-CA"/>
         </w:rPr>
         <w:t xml:space="preserve">thèmes à explorer </w:t>
       </w:r>
       <w:r>
         <w:rPr>
+          <w:rFonts w:ascii="Palatino Linotype" w:hAnsi="Palatino Linotype"/>
           <w:lang w:val="fr-CA"/>
         </w:rPr>
         <w:t>dans la vie de cette personne</w:t>
       </w:r>
       <w:r>
         <w:rPr>
+          <w:rFonts w:ascii="Palatino Linotype" w:hAnsi="Palatino Linotype"/>
           <w:lang w:val="fr-CA"/>
         </w:rPr>
         <w:t>:</w:t>
@@ -547,11 +602,13 @@
     <w:p>
       <w:pPr>
         <w:rPr>
-          <w:lang w:val="fr-CA"/>
-        </w:rPr>
-      </w:pPr>
-      <w:r>
-        <w:rPr>
+          <w:rFonts w:ascii="Palatino Linotype" w:hAnsi="Palatino Linotype"/>
+          <w:lang w:val="fr-CA"/>
+        </w:rPr>
+      </w:pPr>
+      <w:r>
+        <w:rPr>
+          <w:rFonts w:ascii="Palatino Linotype" w:hAnsi="Palatino Linotype"/>
           <w:lang w:val="fr-CA"/>
         </w:rPr>
         <w:t>a.</w:t>
@@ -560,11 +617,13 @@
     <w:p>
       <w:pPr>
         <w:rPr>
-          <w:lang w:val="fr-CA"/>
-        </w:rPr>
-      </w:pPr>
-      <w:r>
-        <w:rPr>
+          <w:rFonts w:ascii="Palatino Linotype" w:hAnsi="Palatino Linotype"/>
+          <w:lang w:val="fr-CA"/>
+        </w:rPr>
+      </w:pPr>
+      <w:r>
+        <w:rPr>
+          <w:rFonts w:ascii="Palatino Linotype" w:hAnsi="Palatino Linotype"/>
           <w:lang w:val="fr-CA"/>
         </w:rPr>
         <w:t>b.</w:t>
@@ -573,11 +632,13 @@
     <w:p>
       <w:pPr>
         <w:rPr>
-          <w:lang w:val="fr-CA"/>
-        </w:rPr>
-      </w:pPr>
-      <w:r>
-        <w:rPr>
+          <w:rFonts w:ascii="Palatino Linotype" w:hAnsi="Palatino Linotype"/>
+          <w:lang w:val="fr-CA"/>
+        </w:rPr>
+      </w:pPr>
+      <w:r>
+        <w:rPr>
+          <w:rFonts w:ascii="Palatino Linotype" w:hAnsi="Palatino Linotype"/>
           <w:lang w:val="fr-CA"/>
         </w:rPr>
         <w:t>c.</w:t>
@@ -586,11 +647,13 @@
     <w:p>
       <w:pPr>
         <w:rPr>
-          <w:lang w:val="fr-CA"/>
-        </w:rPr>
-      </w:pPr>
-      <w:r>
-        <w:rPr>
+          <w:rFonts w:ascii="Palatino Linotype" w:hAnsi="Palatino Linotype"/>
+          <w:lang w:val="fr-CA"/>
+        </w:rPr>
+      </w:pPr>
+      <w:r>
+        <w:rPr>
+          <w:rFonts w:ascii="Palatino Linotype" w:hAnsi="Palatino Linotype"/>
           <w:lang w:val="fr-CA"/>
         </w:rPr>
         <w:t>d.</w:t>
@@ -599,11 +662,13 @@
     <w:p>
       <w:pPr>
         <w:rPr>
-          <w:lang w:val="fr-CA"/>
-        </w:rPr>
-      </w:pPr>
-      <w:r>
-        <w:rPr>
+          <w:rFonts w:ascii="Palatino Linotype" w:hAnsi="Palatino Linotype"/>
+          <w:lang w:val="fr-CA"/>
+        </w:rPr>
+      </w:pPr>
+      <w:r>
+        <w:rPr>
+          <w:rFonts w:ascii="Palatino Linotype" w:hAnsi="Palatino Linotype"/>
           <w:lang w:val="fr-CA"/>
         </w:rPr>
         <w:t>e.</w:t>
@@ -618,35 +683,41 @@
         </w:numPr>
         <w:ind w:left="0"/>
         <w:rPr>
-          <w:lang w:val="fr-CA"/>
-        </w:rPr>
-      </w:pPr>
-      <w:r>
-        <w:rPr>
+          <w:rFonts w:ascii="Palatino Linotype" w:hAnsi="Palatino Linotype"/>
+          <w:lang w:val="fr-CA"/>
+        </w:rPr>
+      </w:pPr>
+      <w:r>
+        <w:rPr>
+          <w:rFonts w:ascii="Palatino Linotype" w:hAnsi="Palatino Linotype"/>
           <w:lang w:val="fr-CA"/>
         </w:rPr>
         <w:t>Qui est v</w:t>
       </w:r>
       <w:r>
         <w:rPr>
+          <w:rFonts w:ascii="Palatino Linotype" w:hAnsi="Palatino Linotype"/>
           <w:lang w:val="fr-CA"/>
         </w:rPr>
         <w:t>otre public</w:t>
       </w:r>
       <w:r>
         <w:rPr>
+          <w:rFonts w:ascii="Palatino Linotype" w:hAnsi="Palatino Linotype"/>
           <w:lang w:val="fr-CA"/>
         </w:rPr>
         <w:t xml:space="preserve"> cible</w:t>
       </w:r>
       <w:r>
         <w:rPr>
+          <w:rFonts w:ascii="Palatino Linotype" w:hAnsi="Palatino Linotype"/>
           <w:lang w:val="fr-CA"/>
         </w:rPr>
         <w:t> (vous écrivez pour qui</w:t>
       </w:r>
       <w:r>
         <w:rPr>
+          <w:rFonts w:ascii="Palatino Linotype" w:hAnsi="Palatino Linotype"/>
           <w:lang w:val="fr-CA"/>
         </w:rPr>
         <w:t>)?</w:t>
@@ -655,13 +726,15 @@
     <w:p>
       <w:pPr>
         <w:rPr>
-          <w:lang w:val="fr-CA"/>
-        </w:rPr>
-      </w:pPr>
-    </w:p>
-    <w:p>
-      <w:pPr>
-        <w:rPr>
+          <w:rFonts w:ascii="Palatino Linotype" w:hAnsi="Palatino Linotype"/>
+          <w:lang w:val="fr-CA"/>
+        </w:rPr>
+      </w:pPr>
+    </w:p>
+    <w:p>
+      <w:pPr>
+        <w:rPr>
+          <w:rFonts w:ascii="Palatino Linotype" w:hAnsi="Palatino Linotype"/>
           <w:b/>
           <w:bCs/>
           <w:lang w:val="fr-CA"/>
@@ -669,6 +742,7 @@
       </w:pPr>
       <w:r>
         <w:rPr>
+          <w:rFonts w:ascii="Palatino Linotype" w:hAnsi="Palatino Linotype"/>
           <w:b/>
           <w:bCs/>
           <w:lang w:val="fr-CA"/>
@@ -677,6 +751,7 @@
       </w:r>
       <w:r>
         <w:rPr>
+          <w:rFonts w:ascii="Palatino Linotype" w:hAnsi="Palatino Linotype"/>
           <w:b/>
           <w:bCs/>
           <w:lang w:val="fr-CA"/>
@@ -685,6 +760,7 @@
       </w:r>
       <w:r>
         <w:rPr>
+          <w:rFonts w:ascii="Palatino Linotype" w:hAnsi="Palatino Linotype"/>
           <w:b/>
           <w:bCs/>
           <w:lang w:val="fr-CA"/>
@@ -701,11 +777,13 @@
         </w:numPr>
         <w:ind w:left="0"/>
         <w:rPr>
-          <w:lang w:val="fr-CA"/>
-        </w:rPr>
-      </w:pPr>
-      <w:r>
-        <w:rPr>
+          <w:rFonts w:ascii="Palatino Linotype" w:hAnsi="Palatino Linotype"/>
+          <w:lang w:val="fr-CA"/>
+        </w:rPr>
+      </w:pPr>
+      <w:r>
+        <w:rPr>
+          <w:rFonts w:ascii="Palatino Linotype" w:hAnsi="Palatino Linotype"/>
           <w:lang w:val="fr-CA"/>
         </w:rPr>
         <w:t>Lister les noms des personnes que vous avez contacté pour connaître l’existence de sources écrites/physiques</w:t>
@@ -716,6 +794,7 @@
         <w:pStyle w:val="ListParagraph"/>
         <w:ind w:left="0"/>
         <w:rPr>
+          <w:rFonts w:ascii="Palatino Linotype" w:hAnsi="Palatino Linotype"/>
           <w:lang w:val="fr-CA"/>
         </w:rPr>
       </w:pPr>
@@ -725,6 +804,7 @@
         <w:pStyle w:val="ListParagraph"/>
         <w:ind w:left="0"/>
         <w:rPr>
+          <w:rFonts w:ascii="Palatino Linotype" w:hAnsi="Palatino Linotype"/>
           <w:lang w:val="fr-CA"/>
         </w:rPr>
       </w:pPr>
@@ -738,53 +818,55 @@
         </w:numPr>
         <w:ind w:left="0"/>
         <w:rPr>
-          <w:lang w:val="fr-CA"/>
-        </w:rPr>
-      </w:pPr>
-      <w:r>
-        <w:rPr>
+          <w:rFonts w:ascii="Palatino Linotype" w:hAnsi="Palatino Linotype"/>
+          <w:lang w:val="fr-CA"/>
+        </w:rPr>
+      </w:pPr>
+      <w:r>
+        <w:rPr>
+          <w:rFonts w:ascii="Palatino Linotype" w:hAnsi="Palatino Linotype"/>
           <w:lang w:val="fr-CA"/>
         </w:rPr>
         <w:t xml:space="preserve">Quelles sources </w:t>
       </w:r>
       <w:r>
         <w:rPr>
-          <w:lang w:val="fr-CA"/>
-        </w:rPr>
-        <w:t xml:space="preserve">écrites/physiques </w:t>
-      </w:r>
-      <w:r>
-        <w:rPr>
-          <w:lang w:val="fr-CA"/>
-        </w:rPr>
-        <w:t>avez-vous trouvées</w:t>
-      </w:r>
-      <w:r>
-        <w:rPr>
+          <w:rFonts w:ascii="Palatino Linotype" w:hAnsi="Palatino Linotype"/>
+          <w:lang w:val="fr-CA"/>
+        </w:rPr>
+        <w:t>écrites/physiques avez-vous trouvées</w:t>
+      </w:r>
+      <w:r>
+        <w:rPr>
+          <w:rFonts w:ascii="Palatino Linotype" w:hAnsi="Palatino Linotype"/>
           <w:lang w:val="fr-CA"/>
         </w:rPr>
         <w:t xml:space="preserve"> </w:t>
       </w:r>
       <w:r>
         <w:rPr>
+          <w:rFonts w:ascii="Palatino Linotype" w:hAnsi="Palatino Linotype"/>
           <w:lang w:val="fr-CA"/>
         </w:rPr>
         <w:t xml:space="preserve">(par ex., </w:t>
       </w:r>
       <w:r>
         <w:rPr>
+          <w:rFonts w:ascii="Palatino Linotype" w:hAnsi="Palatino Linotype"/>
           <w:lang w:val="fr-CA"/>
         </w:rPr>
         <w:t>archives, lettres, documents publiés</w:t>
       </w:r>
       <w:r>
         <w:rPr>
+          <w:rFonts w:ascii="Palatino Linotype" w:hAnsi="Palatino Linotype"/>
           <w:lang w:val="fr-CA"/>
         </w:rPr>
         <w:t>, photos</w:t>
       </w:r>
       <w:r>
         <w:rPr>
+          <w:rFonts w:ascii="Palatino Linotype" w:hAnsi="Palatino Linotype"/>
           <w:lang w:val="fr-CA"/>
         </w:rPr>
         <w:t>)?</w:t>
@@ -795,22 +877,10 @@
         <w:pStyle w:val="ListParagraph"/>
         <w:ind w:left="0"/>
         <w:rPr>
-          <w:lang w:val="fr-CA"/>
-        </w:rPr>
-      </w:pPr>
-    </w:p>
-    <w:p>
-      <w:pPr>
-        <w:rPr>
-          <w:lang w:val="fr-CA"/>
-        </w:rPr>
-      </w:pPr>
-      <w:r>
-        <w:rPr>
-          <w:lang w:val="fr-CA"/>
-        </w:rPr>
-        <w:br w:type="page"/>
-      </w:r>
+          <w:rFonts w:ascii="Palatino Linotype" w:hAnsi="Palatino Linotype"/>
+          <w:lang w:val="fr-CA"/>
+        </w:rPr>
+      </w:pPr>
     </w:p>
     <w:p>
       <w:pPr>
@@ -821,14 +891,15 @@
         </w:numPr>
         <w:ind w:left="0"/>
         <w:rPr>
-          <w:lang w:val="fr-CA"/>
-        </w:rPr>
-      </w:pPr>
-      <w:r>
-        <w:rPr>
-          <w:lang w:val="fr-CA"/>
-        </w:rPr>
-        <w:lastRenderedPageBreak/>
+          <w:rFonts w:ascii="Palatino Linotype" w:hAnsi="Palatino Linotype"/>
+          <w:lang w:val="fr-CA"/>
+        </w:rPr>
+      </w:pPr>
+      <w:r>
+        <w:rPr>
+          <w:rFonts w:ascii="Palatino Linotype" w:hAnsi="Palatino Linotype"/>
+          <w:lang w:val="fr-CA"/>
+        </w:rPr>
         <w:t>Quelles personnes allez-vous interviewer pour connaître la vie du sujet? (minimum deux)</w:t>
       </w:r>
     </w:p>
@@ -852,17 +923,21 @@
           <w:p>
             <w:pPr>
               <w:rPr>
+                <w:rFonts w:ascii="Palatino Linotype" w:hAnsi="Palatino Linotype"/>
                 <w:lang w:val="fr-CA"/>
               </w:rPr>
             </w:pPr>
             <w:r>
               <w:rPr>
-                <w:lang w:val="fr-CA"/>
-              </w:rPr>
+                <w:rFonts w:ascii="Palatino Linotype" w:hAnsi="Palatino Linotype"/>
+                <w:lang w:val="fr-CA"/>
+              </w:rPr>
+              <w:lastRenderedPageBreak/>
               <w:t>Nom et prénom</w:t>
             </w:r>
             <w:r>
               <w:rPr>
+                <w:rFonts w:ascii="Palatino Linotype" w:hAnsi="Palatino Linotype"/>
                 <w:lang w:val="fr-CA"/>
               </w:rPr>
               <w:t xml:space="preserve"> </w:t>
@@ -876,11 +951,13 @@
           <w:p>
             <w:pPr>
               <w:rPr>
+                <w:rFonts w:ascii="Palatino Linotype" w:hAnsi="Palatino Linotype"/>
                 <w:lang w:val="fr-CA"/>
               </w:rPr>
             </w:pPr>
             <w:r>
               <w:rPr>
+                <w:rFonts w:ascii="Palatino Linotype" w:hAnsi="Palatino Linotype"/>
                 <w:lang w:val="fr-CA"/>
               </w:rPr>
               <w:t>Relation avec le sujet</w:t>
@@ -894,11 +971,13 @@
           <w:p>
             <w:pPr>
               <w:rPr>
+                <w:rFonts w:ascii="Palatino Linotype" w:hAnsi="Palatino Linotype"/>
                 <w:lang w:val="fr-CA"/>
               </w:rPr>
             </w:pPr>
             <w:r>
               <w:rPr>
+                <w:rFonts w:ascii="Palatino Linotype" w:hAnsi="Palatino Linotype"/>
                 <w:lang w:val="fr-CA"/>
               </w:rPr>
               <w:t>Avez-vous pris contact avec cette personne?</w:t>
@@ -912,11 +991,13 @@
           <w:p>
             <w:pPr>
               <w:rPr>
+                <w:rFonts w:ascii="Palatino Linotype" w:hAnsi="Palatino Linotype"/>
                 <w:lang w:val="fr-CA"/>
               </w:rPr>
             </w:pPr>
             <w:r>
               <w:rPr>
+                <w:rFonts w:ascii="Palatino Linotype" w:hAnsi="Palatino Linotype"/>
                 <w:lang w:val="fr-CA"/>
               </w:rPr>
               <w:t>La personne est-elle témoin oculaire?</w:t>
@@ -932,11 +1013,13 @@
           <w:p>
             <w:pPr>
               <w:rPr>
+                <w:rFonts w:ascii="Palatino Linotype" w:hAnsi="Palatino Linotype"/>
                 <w:lang w:val="fr-CA"/>
               </w:rPr>
             </w:pPr>
             <w:r>
               <w:rPr>
+                <w:rFonts w:ascii="Palatino Linotype" w:hAnsi="Palatino Linotype"/>
                 <w:lang w:val="fr-CA"/>
               </w:rPr>
               <w:t>1.</w:t>
@@ -950,6 +1033,7 @@
           <w:p>
             <w:pPr>
               <w:rPr>
+                <w:rFonts w:ascii="Palatino Linotype" w:hAnsi="Palatino Linotype"/>
                 <w:lang w:val="fr-CA"/>
               </w:rPr>
             </w:pPr>
@@ -962,6 +1046,7 @@
           <w:p>
             <w:pPr>
               <w:rPr>
+                <w:rFonts w:ascii="Palatino Linotype" w:hAnsi="Palatino Linotype"/>
                 <w:lang w:val="fr-CA"/>
               </w:rPr>
             </w:pPr>
@@ -974,6 +1059,7 @@
           <w:p>
             <w:pPr>
               <w:rPr>
+                <w:rFonts w:ascii="Palatino Linotype" w:hAnsi="Palatino Linotype"/>
                 <w:lang w:val="fr-CA"/>
               </w:rPr>
             </w:pPr>
@@ -988,11 +1074,13 @@
           <w:p>
             <w:pPr>
               <w:rPr>
+                <w:rFonts w:ascii="Palatino Linotype" w:hAnsi="Palatino Linotype"/>
                 <w:lang w:val="fr-CA"/>
               </w:rPr>
             </w:pPr>
             <w:r>
               <w:rPr>
+                <w:rFonts w:ascii="Palatino Linotype" w:hAnsi="Palatino Linotype"/>
                 <w:lang w:val="fr-CA"/>
               </w:rPr>
               <w:t>2.</w:t>
@@ -1006,6 +1094,7 @@
           <w:p>
             <w:pPr>
               <w:rPr>
+                <w:rFonts w:ascii="Palatino Linotype" w:hAnsi="Palatino Linotype"/>
                 <w:lang w:val="fr-CA"/>
               </w:rPr>
             </w:pPr>
@@ -1018,6 +1107,7 @@
           <w:p>
             <w:pPr>
               <w:rPr>
+                <w:rFonts w:ascii="Palatino Linotype" w:hAnsi="Palatino Linotype"/>
                 <w:lang w:val="fr-CA"/>
               </w:rPr>
             </w:pPr>
@@ -1030,6 +1120,7 @@
           <w:p>
             <w:pPr>
               <w:rPr>
+                <w:rFonts w:ascii="Palatino Linotype" w:hAnsi="Palatino Linotype"/>
                 <w:lang w:val="fr-CA"/>
               </w:rPr>
             </w:pPr>
@@ -1044,11 +1135,13 @@
           <w:p>
             <w:pPr>
               <w:rPr>
+                <w:rFonts w:ascii="Palatino Linotype" w:hAnsi="Palatino Linotype"/>
                 <w:lang w:val="fr-CA"/>
               </w:rPr>
             </w:pPr>
             <w:r>
               <w:rPr>
+                <w:rFonts w:ascii="Palatino Linotype" w:hAnsi="Palatino Linotype"/>
                 <w:lang w:val="fr-CA"/>
               </w:rPr>
               <w:t>3.</w:t>
@@ -1062,6 +1155,7 @@
           <w:p>
             <w:pPr>
               <w:rPr>
+                <w:rFonts w:ascii="Palatino Linotype" w:hAnsi="Palatino Linotype"/>
                 <w:lang w:val="fr-CA"/>
               </w:rPr>
             </w:pPr>
@@ -1074,6 +1168,7 @@
           <w:p>
             <w:pPr>
               <w:rPr>
+                <w:rFonts w:ascii="Palatino Linotype" w:hAnsi="Palatino Linotype"/>
                 <w:lang w:val="fr-CA"/>
               </w:rPr>
             </w:pPr>
@@ -1086,6 +1181,7 @@
           <w:p>
             <w:pPr>
               <w:rPr>
+                <w:rFonts w:ascii="Palatino Linotype" w:hAnsi="Palatino Linotype"/>
                 <w:lang w:val="fr-CA"/>
               </w:rPr>
             </w:pPr>
@@ -1100,11 +1196,13 @@
           <w:p>
             <w:pPr>
               <w:rPr>
+                <w:rFonts w:ascii="Palatino Linotype" w:hAnsi="Palatino Linotype"/>
                 <w:lang w:val="fr-CA"/>
               </w:rPr>
             </w:pPr>
             <w:r>
               <w:rPr>
+                <w:rFonts w:ascii="Palatino Linotype" w:hAnsi="Palatino Linotype"/>
                 <w:lang w:val="fr-CA"/>
               </w:rPr>
               <w:t>4.</w:t>
@@ -1118,6 +1216,7 @@
           <w:p>
             <w:pPr>
               <w:rPr>
+                <w:rFonts w:ascii="Palatino Linotype" w:hAnsi="Palatino Linotype"/>
                 <w:lang w:val="fr-CA"/>
               </w:rPr>
             </w:pPr>
@@ -1130,6 +1229,7 @@
           <w:p>
             <w:pPr>
               <w:rPr>
+                <w:rFonts w:ascii="Palatino Linotype" w:hAnsi="Palatino Linotype"/>
                 <w:lang w:val="fr-CA"/>
               </w:rPr>
             </w:pPr>
@@ -1142,6 +1242,7 @@
           <w:p>
             <w:pPr>
               <w:rPr>
+                <w:rFonts w:ascii="Palatino Linotype" w:hAnsi="Palatino Linotype"/>
                 <w:lang w:val="fr-CA"/>
               </w:rPr>
             </w:pPr>
@@ -1152,13 +1253,15 @@
     <w:p>
       <w:pPr>
         <w:rPr>
-          <w:lang w:val="fr-CA"/>
-        </w:rPr>
-      </w:pPr>
-    </w:p>
-    <w:p>
-      <w:pPr>
-        <w:rPr>
+          <w:rFonts w:ascii="Palatino Linotype" w:hAnsi="Palatino Linotype"/>
+          <w:lang w:val="fr-CA"/>
+        </w:rPr>
+      </w:pPr>
+    </w:p>
+    <w:p>
+      <w:pPr>
+        <w:rPr>
+          <w:rFonts w:ascii="Palatino Linotype" w:hAnsi="Palatino Linotype"/>
           <w:b/>
           <w:bCs/>
           <w:lang w:val="fr-CA"/>
@@ -1169,6 +1272,7 @@
       <w:bookmarkStart w:id="2" w:name="_Hlk69114942"/>
       <w:r>
         <w:rPr>
+          <w:rFonts w:ascii="Palatino Linotype" w:hAnsi="Palatino Linotype"/>
           <w:b/>
           <w:bCs/>
           <w:lang w:val="fr-CA"/>
@@ -1177,6 +1281,7 @@
       </w:r>
       <w:r>
         <w:rPr>
+          <w:rFonts w:ascii="Palatino Linotype" w:hAnsi="Palatino Linotype"/>
           <w:b/>
           <w:bCs/>
           <w:lang w:val="fr-CA"/>
@@ -1185,6 +1290,7 @@
       </w:r>
       <w:r>
         <w:rPr>
+          <w:rFonts w:ascii="Palatino Linotype" w:hAnsi="Palatino Linotype"/>
           <w:b/>
           <w:bCs/>
           <w:lang w:val="fr-CA"/>
@@ -1201,11 +1307,13 @@
         </w:numPr>
         <w:ind w:left="0"/>
         <w:rPr>
-          <w:lang w:val="fr-CA"/>
-        </w:rPr>
-      </w:pPr>
-      <w:r>
-        <w:rPr>
+          <w:rFonts w:ascii="Palatino Linotype" w:hAnsi="Palatino Linotype"/>
+          <w:lang w:val="fr-CA"/>
+        </w:rPr>
+      </w:pPr>
+      <w:r>
+        <w:rPr>
+          <w:rFonts w:ascii="Palatino Linotype" w:hAnsi="Palatino Linotype"/>
           <w:lang w:val="fr-CA"/>
         </w:rPr>
         <w:t xml:space="preserve">Identifiez des </w:t>
@@ -1213,60 +1321,70 @@
       <w:bookmarkEnd w:id="0"/>
       <w:r>
         <w:rPr>
+          <w:rFonts w:ascii="Palatino Linotype" w:hAnsi="Palatino Linotype"/>
           <w:lang w:val="fr-CA"/>
         </w:rPr>
         <w:t xml:space="preserve">barrières culturelles/socio-économiques </w:t>
       </w:r>
       <w:r>
         <w:rPr>
+          <w:rFonts w:ascii="Palatino Linotype" w:hAnsi="Palatino Linotype"/>
           <w:lang w:val="fr-CA"/>
         </w:rPr>
         <w:t xml:space="preserve">qui existent </w:t>
       </w:r>
       <w:r>
         <w:rPr>
+          <w:rFonts w:ascii="Palatino Linotype" w:hAnsi="Palatino Linotype"/>
           <w:lang w:val="fr-CA"/>
         </w:rPr>
         <w:t>entre le chercheur</w:t>
       </w:r>
       <w:r>
         <w:rPr>
+          <w:rFonts w:ascii="Palatino Linotype" w:hAnsi="Palatino Linotype"/>
           <w:lang w:val="fr-CA"/>
         </w:rPr>
         <w:t xml:space="preserve"> (vous)</w:t>
       </w:r>
       <w:r>
         <w:rPr>
+          <w:rFonts w:ascii="Palatino Linotype" w:hAnsi="Palatino Linotype"/>
           <w:lang w:val="fr-CA"/>
         </w:rPr>
         <w:t xml:space="preserve"> et </w:t>
       </w:r>
       <w:r>
         <w:rPr>
+          <w:rFonts w:ascii="Palatino Linotype" w:hAnsi="Palatino Linotype"/>
           <w:lang w:val="fr-CA"/>
         </w:rPr>
         <w:t>les</w:t>
       </w:r>
       <w:r>
         <w:rPr>
+          <w:rFonts w:ascii="Palatino Linotype" w:hAnsi="Palatino Linotype"/>
           <w:lang w:val="fr-CA"/>
         </w:rPr>
         <w:t xml:space="preserve"> personne</w:t>
       </w:r>
       <w:r>
         <w:rPr>
+          <w:rFonts w:ascii="Palatino Linotype" w:hAnsi="Palatino Linotype"/>
           <w:lang w:val="fr-CA"/>
         </w:rPr>
         <w:t>s</w:t>
       </w:r>
       <w:r>
         <w:rPr>
+          <w:rFonts w:ascii="Palatino Linotype" w:hAnsi="Palatino Linotype"/>
           <w:lang w:val="fr-CA"/>
         </w:rPr>
         <w:t xml:space="preserve"> </w:t>
       </w:r>
       <w:r>
         <w:rPr>
+          <w:rFonts w:ascii="Palatino Linotype" w:hAnsi="Palatino Linotype"/>
           <w:lang w:val="fr-CA"/>
         </w:rPr>
         <w:t>à interroger.</w:t>
@@ -1275,6 +1393,7 @@
     <w:p>
       <w:pPr>
         <w:rPr>
+          <w:rFonts w:ascii="Palatino Linotype" w:hAnsi="Palatino Linotype"/>
           <w:lang w:val="fr-CA"/>
         </w:rPr>
       </w:pPr>
@@ -1288,11 +1407,13 @@
         </w:numPr>
         <w:ind w:left="0"/>
         <w:rPr>
-          <w:lang w:val="fr-CA"/>
-        </w:rPr>
-      </w:pPr>
-      <w:r>
-        <w:rPr>
+          <w:rFonts w:ascii="Palatino Linotype" w:hAnsi="Palatino Linotype"/>
+          <w:lang w:val="fr-CA"/>
+        </w:rPr>
+      </w:pPr>
+      <w:r>
+        <w:rPr>
+          <w:rFonts w:ascii="Palatino Linotype" w:hAnsi="Palatino Linotype"/>
           <w:lang w:val="fr-CA"/>
         </w:rPr>
         <w:t>Identifiez les difficultés potentielles d’accès aux personnes à interroger.</w:t>
@@ -1301,6 +1422,7 @@
     <w:p>
       <w:pPr>
         <w:rPr>
+          <w:rFonts w:ascii="Palatino Linotype" w:hAnsi="Palatino Linotype"/>
           <w:lang w:val="fr-CA"/>
         </w:rPr>
       </w:pPr>
@@ -1314,23 +1436,27 @@
         </w:numPr>
         <w:ind w:left="0"/>
         <w:rPr>
-          <w:lang w:val="fr-CA"/>
-        </w:rPr>
-      </w:pPr>
-      <w:r>
-        <w:rPr>
+          <w:rFonts w:ascii="Palatino Linotype" w:hAnsi="Palatino Linotype"/>
+          <w:lang w:val="fr-CA"/>
+        </w:rPr>
+      </w:pPr>
+      <w:r>
+        <w:rPr>
+          <w:rFonts w:ascii="Palatino Linotype" w:hAnsi="Palatino Linotype"/>
           <w:lang w:val="fr-CA"/>
         </w:rPr>
         <w:t>Identifier les</w:t>
       </w:r>
       <w:r>
         <w:rPr>
+          <w:rFonts w:ascii="Palatino Linotype" w:hAnsi="Palatino Linotype"/>
           <w:lang w:val="fr-CA"/>
         </w:rPr>
         <w:t xml:space="preserve"> préjugés potentiels</w:t>
       </w:r>
       <w:r>
         <w:rPr>
+          <w:rFonts w:ascii="Palatino Linotype" w:hAnsi="Palatino Linotype"/>
           <w:lang w:val="fr-CA"/>
         </w:rPr>
         <w:t xml:space="preserve"> que peuvent avoir les personnes à interroger. </w:t>
@@ -1339,6 +1465,7 @@
     <w:p>
       <w:pPr>
         <w:rPr>
+          <w:rFonts w:ascii="Palatino Linotype" w:hAnsi="Palatino Linotype"/>
           <w:lang w:val="fr-CA"/>
         </w:rPr>
       </w:pPr>
@@ -1352,11 +1479,13 @@
         </w:numPr>
         <w:ind w:left="0"/>
         <w:rPr>
-          <w:lang w:val="fr-CA"/>
-        </w:rPr>
-      </w:pPr>
-      <w:r>
-        <w:rPr>
+          <w:rFonts w:ascii="Palatino Linotype" w:hAnsi="Palatino Linotype"/>
+          <w:lang w:val="fr-CA"/>
+        </w:rPr>
+      </w:pPr>
+      <w:r>
+        <w:rPr>
+          <w:rFonts w:ascii="Palatino Linotype" w:hAnsi="Palatino Linotype"/>
           <w:lang w:val="fr-CA"/>
         </w:rPr>
         <w:t xml:space="preserve">Quelle application mobile utiliserez-vous pour l’enregistrement? Avez-vous fait un essai de cette application? </w:t>
@@ -1365,13 +1494,15 @@
     <w:p>
       <w:pPr>
         <w:rPr>
-          <w:lang w:val="fr-CA"/>
-        </w:rPr>
-      </w:pPr>
-    </w:p>
-    <w:p>
-      <w:pPr>
-        <w:rPr>
+          <w:rFonts w:ascii="Palatino Linotype" w:hAnsi="Palatino Linotype"/>
+          <w:lang w:val="fr-CA"/>
+        </w:rPr>
+      </w:pPr>
+    </w:p>
+    <w:p>
+      <w:pPr>
+        <w:rPr>
+          <w:rFonts w:ascii="Palatino Linotype" w:hAnsi="Palatino Linotype"/>
           <w:b/>
           <w:bCs/>
           <w:lang w:val="fr-CA"/>
@@ -1379,46 +1510,16 @@
       </w:pPr>
       <w:r>
         <w:rPr>
+          <w:rFonts w:ascii="Palatino Linotype" w:hAnsi="Palatino Linotype"/>
           <w:b/>
           <w:bCs/>
           <w:lang w:val="fr-CA"/>
         </w:rPr>
-        <w:t xml:space="preserve">IV. Les considérations </w:t>
-      </w:r>
-      <w:r>
-        <w:rPr>
-          <w:b/>
-          <w:bCs/>
-          <w:lang w:val="fr-CA"/>
-        </w:rPr>
-        <w:t>en lien avec la</w:t>
-      </w:r>
-      <w:r>
-        <w:rPr>
-          <w:b/>
-          <w:bCs/>
-          <w:lang w:val="fr-CA"/>
-        </w:rPr>
-        <w:t xml:space="preserve"> gestion des informations et </w:t>
-      </w:r>
-      <w:r>
-        <w:rPr>
-          <w:b/>
-          <w:bCs/>
-          <w:lang w:val="fr-CA"/>
-        </w:rPr>
-        <w:t>l</w:t>
-      </w:r>
-      <w:r>
-        <w:rPr>
-          <w:b/>
-          <w:bCs/>
-          <w:lang w:val="fr-CA"/>
-        </w:rPr>
-        <w:t>’archivage</w:t>
-      </w:r>
-      <w:r>
-        <w:rPr>
+        <w:t>IV. Les considérations en lien avec la gestion des informations et l’archivage</w:t>
+      </w:r>
+      <w:r>
+        <w:rPr>
+          <w:rFonts w:ascii="Palatino Linotype" w:hAnsi="Palatino Linotype"/>
           <w:b/>
           <w:bCs/>
           <w:lang w:val="fr-CA"/>
@@ -1435,11 +1536,13 @@
         </w:numPr>
         <w:ind w:left="0"/>
         <w:rPr>
-          <w:lang w:val="fr-CA"/>
-        </w:rPr>
-      </w:pPr>
-      <w:r>
-        <w:rPr>
+          <w:rFonts w:ascii="Palatino Linotype" w:hAnsi="Palatino Linotype"/>
+          <w:lang w:val="fr-CA"/>
+        </w:rPr>
+      </w:pPr>
+      <w:r>
+        <w:rPr>
+          <w:rFonts w:ascii="Palatino Linotype" w:hAnsi="Palatino Linotype"/>
           <w:lang w:val="fr-CA"/>
         </w:rPr>
         <w:t>Où allez-vous sauvegarder les fichiers sonores une fois les interviews terminés (minimum deux endroits) :</w:t>
@@ -1448,11 +1551,13 @@
     <w:p>
       <w:pPr>
         <w:rPr>
-          <w:lang w:val="fr-CA"/>
-        </w:rPr>
-      </w:pPr>
-      <w:r>
-        <w:rPr>
+          <w:rFonts w:ascii="Palatino Linotype" w:hAnsi="Palatino Linotype"/>
+          <w:lang w:val="fr-CA"/>
+        </w:rPr>
+      </w:pPr>
+      <w:r>
+        <w:rPr>
+          <w:rFonts w:ascii="Palatino Linotype" w:hAnsi="Palatino Linotype"/>
           <w:lang w:val="fr-CA"/>
         </w:rPr>
         <w:t>a.</w:t>
@@ -1461,11 +1566,13 @@
     <w:p>
       <w:pPr>
         <w:rPr>
-          <w:lang w:val="fr-CA"/>
-        </w:rPr>
-      </w:pPr>
-      <w:r>
-        <w:rPr>
+          <w:rFonts w:ascii="Palatino Linotype" w:hAnsi="Palatino Linotype"/>
+          <w:lang w:val="fr-CA"/>
+        </w:rPr>
+      </w:pPr>
+      <w:r>
+        <w:rPr>
+          <w:rFonts w:ascii="Palatino Linotype" w:hAnsi="Palatino Linotype"/>
           <w:lang w:val="fr-CA"/>
         </w:rPr>
         <w:t>b.</w:t>
@@ -1474,11 +1581,13 @@
     <w:p>
       <w:pPr>
         <w:rPr>
-          <w:lang w:val="fr-CA"/>
-        </w:rPr>
-      </w:pPr>
-      <w:r>
-        <w:rPr>
+          <w:rFonts w:ascii="Palatino Linotype" w:hAnsi="Palatino Linotype"/>
+          <w:lang w:val="fr-CA"/>
+        </w:rPr>
+      </w:pPr>
+      <w:r>
+        <w:rPr>
+          <w:rFonts w:ascii="Palatino Linotype" w:hAnsi="Palatino Linotype"/>
           <w:lang w:val="fr-CA"/>
         </w:rPr>
         <w:t>c.</w:t>
@@ -1493,17 +1602,20 @@
         </w:numPr>
         <w:ind w:left="0"/>
         <w:rPr>
-          <w:lang w:val="fr-CA"/>
-        </w:rPr>
-      </w:pPr>
-      <w:r>
-        <w:rPr>
+          <w:rFonts w:ascii="Palatino Linotype" w:hAnsi="Palatino Linotype"/>
+          <w:lang w:val="fr-CA"/>
+        </w:rPr>
+      </w:pPr>
+      <w:r>
+        <w:rPr>
+          <w:rFonts w:ascii="Palatino Linotype" w:hAnsi="Palatino Linotype"/>
           <w:lang w:val="fr-CA"/>
         </w:rPr>
         <w:t>Qui aura une copie des fichiers sonores?</w:t>
       </w:r>
       <w:r>
         <w:rPr>
+          <w:rFonts w:ascii="Palatino Linotype" w:hAnsi="Palatino Linotype"/>
           <w:lang w:val="fr-CA"/>
         </w:rPr>
         <w:t xml:space="preserve"> (si vous avez la permission de la personne interrogée)</w:t>
@@ -1528,6 +1640,7 @@
           <w:p>
             <w:pPr>
               <w:rPr>
+                <w:rFonts w:ascii="Palatino Linotype" w:hAnsi="Palatino Linotype"/>
                 <w:b/>
                 <w:bCs/>
                 <w:lang w:val="fr-CA"/>
@@ -1535,6 +1648,7 @@
             </w:pPr>
             <w:r>
               <w:rPr>
+                <w:rFonts w:ascii="Palatino Linotype" w:hAnsi="Palatino Linotype"/>
                 <w:b/>
                 <w:bCs/>
                 <w:lang w:val="fr-CA"/>
@@ -1550,11 +1664,13 @@
           <w:p>
             <w:pPr>
               <w:rPr>
+                <w:rFonts w:ascii="Palatino Linotype" w:hAnsi="Palatino Linotype"/>
                 <w:lang w:val="fr-CA"/>
               </w:rPr>
             </w:pPr>
             <w:r>
               <w:rPr>
+                <w:rFonts w:ascii="Palatino Linotype" w:hAnsi="Palatino Linotype"/>
                 <w:lang w:val="fr-CA"/>
               </w:rPr>
               <w:t>Personne-contact</w:t>
@@ -1568,11 +1684,13 @@
           <w:p>
             <w:pPr>
               <w:rPr>
+                <w:rFonts w:ascii="Palatino Linotype" w:hAnsi="Palatino Linotype"/>
                 <w:lang w:val="fr-CA"/>
               </w:rPr>
             </w:pPr>
             <w:r>
               <w:rPr>
+                <w:rFonts w:ascii="Palatino Linotype" w:hAnsi="Palatino Linotype"/>
                 <w:lang w:val="fr-CA"/>
               </w:rPr>
               <w:t>Coordonnées personne-contact</w:t>
@@ -1588,21 +1706,17 @@
           <w:p>
             <w:pPr>
               <w:rPr>
+                <w:rFonts w:ascii="Palatino Linotype" w:hAnsi="Palatino Linotype"/>
                 <w:lang w:val="fr-CA"/>
               </w:rPr>
             </w:pPr>
             <w:r>
               <w:rPr>
-                <w:lang w:val="fr-CA"/>
-              </w:rPr>
-              <w:t xml:space="preserve">Bibliothèque </w:t>
+                <w:rFonts w:ascii="Palatino Linotype" w:hAnsi="Palatino Linotype"/>
+                <w:lang w:val="fr-CA"/>
+              </w:rPr>
+              <w:t>Bibliothèque université</w:t>
             </w:r>
-            <w:r>
-              <w:rPr>
-                <w:lang w:val="fr-CA"/>
-              </w:rPr>
-              <w:t>université</w:t>
-            </w:r>
           </w:p>
         </w:tc>
         <w:tc>
@@ -1612,6 +1726,7 @@
           <w:p>
             <w:pPr>
               <w:rPr>
+                <w:rFonts w:ascii="Palatino Linotype" w:hAnsi="Palatino Linotype"/>
                 <w:lang w:val="fr-CA"/>
               </w:rPr>
             </w:pPr>
@@ -1624,6 +1739,7 @@
           <w:p>
             <w:pPr>
               <w:rPr>
+                <w:rFonts w:ascii="Palatino Linotype" w:hAnsi="Palatino Linotype"/>
                 <w:lang w:val="fr-CA"/>
               </w:rPr>
             </w:pPr>
@@ -1638,11 +1754,13 @@
           <w:p>
             <w:pPr>
               <w:rPr>
+                <w:rFonts w:ascii="Palatino Linotype" w:hAnsi="Palatino Linotype"/>
                 <w:lang w:val="fr-CA"/>
               </w:rPr>
             </w:pPr>
             <w:r>
               <w:rPr>
+                <w:rFonts w:ascii="Palatino Linotype" w:hAnsi="Palatino Linotype"/>
                 <w:lang w:val="fr-CA"/>
               </w:rPr>
               <w:t>Autre archive</w:t>
@@ -1656,6 +1774,7 @@
           <w:p>
             <w:pPr>
               <w:rPr>
+                <w:rFonts w:ascii="Palatino Linotype" w:hAnsi="Palatino Linotype"/>
                 <w:lang w:val="fr-CA"/>
               </w:rPr>
             </w:pPr>
@@ -1668,6 +1787,7 @@
           <w:p>
             <w:pPr>
               <w:rPr>
+                <w:rFonts w:ascii="Palatino Linotype" w:hAnsi="Palatino Linotype"/>
                 <w:lang w:val="fr-CA"/>
               </w:rPr>
             </w:pPr>
@@ -1682,11 +1802,13 @@
           <w:p>
             <w:pPr>
               <w:rPr>
+                <w:rFonts w:ascii="Palatino Linotype" w:hAnsi="Palatino Linotype"/>
                 <w:lang w:val="fr-CA"/>
               </w:rPr>
             </w:pPr>
             <w:r>
               <w:rPr>
+                <w:rFonts w:ascii="Palatino Linotype" w:hAnsi="Palatino Linotype"/>
                 <w:lang w:val="fr-CA"/>
               </w:rPr>
               <w:t>Famille du sujet</w:t>
@@ -1700,6 +1822,7 @@
           <w:p>
             <w:pPr>
               <w:rPr>
+                <w:rFonts w:ascii="Palatino Linotype" w:hAnsi="Palatino Linotype"/>
                 <w:lang w:val="fr-CA"/>
               </w:rPr>
             </w:pPr>
@@ -1712,6 +1835,7 @@
           <w:p>
             <w:pPr>
               <w:rPr>
+                <w:rFonts w:ascii="Palatino Linotype" w:hAnsi="Palatino Linotype"/>
                 <w:lang w:val="fr-CA"/>
               </w:rPr>
             </w:pPr>
@@ -1726,11 +1850,13 @@
           <w:p>
             <w:pPr>
               <w:rPr>
+                <w:rFonts w:ascii="Palatino Linotype" w:hAnsi="Palatino Linotype"/>
                 <w:lang w:val="fr-CA"/>
               </w:rPr>
             </w:pPr>
             <w:r>
               <w:rPr>
+                <w:rFonts w:ascii="Palatino Linotype" w:hAnsi="Palatino Linotype"/>
                 <w:lang w:val="fr-CA"/>
               </w:rPr>
               <w:t>Vous-même</w:t>
@@ -1744,6 +1870,7 @@
           <w:p>
             <w:pPr>
               <w:rPr>
+                <w:rFonts w:ascii="Palatino Linotype" w:hAnsi="Palatino Linotype"/>
                 <w:lang w:val="fr-CA"/>
               </w:rPr>
             </w:pPr>
@@ -1756,6 +1883,7 @@
           <w:p>
             <w:pPr>
               <w:rPr>
+                <w:rFonts w:ascii="Palatino Linotype" w:hAnsi="Palatino Linotype"/>
                 <w:lang w:val="fr-CA"/>
               </w:rPr>
             </w:pPr>
@@ -1766,22 +1894,10 @@
     <w:p>
       <w:pPr>
         <w:rPr>
-          <w:lang w:val="fr-CA"/>
-        </w:rPr>
-      </w:pPr>
-    </w:p>
-    <w:p>
-      <w:pPr>
-        <w:rPr>
-          <w:lang w:val="fr-CA"/>
-        </w:rPr>
-      </w:pPr>
-      <w:r>
-        <w:rPr>
-          <w:lang w:val="fr-CA"/>
-        </w:rPr>
-        <w:br w:type="page"/>
-      </w:r>
+          <w:rFonts w:ascii="Palatino Linotype" w:hAnsi="Palatino Linotype"/>
+          <w:lang w:val="fr-CA"/>
+        </w:rPr>
+      </w:pPr>
     </w:p>
     <w:p>
       <w:pPr>
@@ -1792,11 +1908,13 @@
         </w:numPr>
         <w:ind w:left="0"/>
         <w:rPr>
-          <w:lang w:val="fr-CA"/>
-        </w:rPr>
-      </w:pPr>
-      <w:r>
-        <w:rPr>
+          <w:rFonts w:ascii="Palatino Linotype" w:hAnsi="Palatino Linotype"/>
+          <w:lang w:val="fr-CA"/>
+        </w:rPr>
+      </w:pPr>
+      <w:r>
+        <w:rPr>
+          <w:rFonts w:ascii="Palatino Linotype" w:hAnsi="Palatino Linotype"/>
           <w:lang w:val="fr-CA"/>
         </w:rPr>
         <w:t>Qui aura une copie (en dure et/ou en numérique) de la biographie à la fin du projet?</w:t>
@@ -1809,11 +1927,11 @@
         <w:tblLook w:val="04A0" w:firstRow="1" w:lastRow="0" w:firstColumn="1" w:lastColumn="0" w:noHBand="0" w:noVBand="1"/>
       </w:tblPr>
       <w:tblGrid>
-        <w:gridCol w:w="2232"/>
-        <w:gridCol w:w="1073"/>
-        <w:gridCol w:w="1227"/>
-        <w:gridCol w:w="2213"/>
-        <w:gridCol w:w="2367"/>
+        <w:gridCol w:w="2209"/>
+        <w:gridCol w:w="1058"/>
+        <w:gridCol w:w="1344"/>
+        <w:gridCol w:w="2170"/>
+        <w:gridCol w:w="2331"/>
       </w:tblGrid>
       <w:tr>
         <w:tc>
@@ -1823,6 +1941,7 @@
           <w:p>
             <w:pPr>
               <w:rPr>
+                <w:rFonts w:ascii="Palatino Linotype" w:hAnsi="Palatino Linotype"/>
                 <w:b/>
                 <w:bCs/>
                 <w:lang w:val="fr-CA"/>
@@ -1830,6 +1949,7 @@
             </w:pPr>
             <w:r>
               <w:rPr>
+                <w:rFonts w:ascii="Palatino Linotype" w:hAnsi="Palatino Linotype"/>
                 <w:b/>
                 <w:bCs/>
                 <w:lang w:val="fr-CA"/>
@@ -1845,11 +1965,13 @@
           <w:p>
             <w:pPr>
               <w:rPr>
+                <w:rFonts w:ascii="Palatino Linotype" w:hAnsi="Palatino Linotype"/>
                 <w:lang w:val="fr-CA"/>
               </w:rPr>
             </w:pPr>
             <w:r>
               <w:rPr>
+                <w:rFonts w:ascii="Palatino Linotype" w:hAnsi="Palatino Linotype"/>
                 <w:lang w:val="fr-CA"/>
               </w:rPr>
               <w:t>Dure</w:t>
@@ -1863,11 +1985,13 @@
           <w:p>
             <w:pPr>
               <w:rPr>
+                <w:rFonts w:ascii="Palatino Linotype" w:hAnsi="Palatino Linotype"/>
                 <w:lang w:val="fr-CA"/>
               </w:rPr>
             </w:pPr>
             <w:r>
               <w:rPr>
+                <w:rFonts w:ascii="Palatino Linotype" w:hAnsi="Palatino Linotype"/>
                 <w:lang w:val="fr-CA"/>
               </w:rPr>
               <w:t>Numérique</w:t>
@@ -1881,11 +2005,13 @@
           <w:p>
             <w:pPr>
               <w:rPr>
+                <w:rFonts w:ascii="Palatino Linotype" w:hAnsi="Palatino Linotype"/>
                 <w:lang w:val="fr-CA"/>
               </w:rPr>
             </w:pPr>
             <w:r>
               <w:rPr>
+                <w:rFonts w:ascii="Palatino Linotype" w:hAnsi="Palatino Linotype"/>
                 <w:lang w:val="fr-CA"/>
               </w:rPr>
               <w:t>Personne-contact</w:t>
@@ -1899,11 +2025,13 @@
           <w:p>
             <w:pPr>
               <w:rPr>
+                <w:rFonts w:ascii="Palatino Linotype" w:hAnsi="Palatino Linotype"/>
                 <w:lang w:val="fr-CA"/>
               </w:rPr>
             </w:pPr>
             <w:r>
               <w:rPr>
+                <w:rFonts w:ascii="Palatino Linotype" w:hAnsi="Palatino Linotype"/>
                 <w:lang w:val="fr-CA"/>
               </w:rPr>
               <w:t>Coordonnées personne-contact</w:t>
@@ -1919,21 +2047,17 @@
           <w:p>
             <w:pPr>
               <w:rPr>
+                <w:rFonts w:ascii="Palatino Linotype" w:hAnsi="Palatino Linotype"/>
                 <w:lang w:val="fr-CA"/>
               </w:rPr>
             </w:pPr>
             <w:r>
               <w:rPr>
-                <w:lang w:val="fr-CA"/>
-              </w:rPr>
-              <w:t xml:space="preserve">Bibliothèque </w:t>
+                <w:rFonts w:ascii="Palatino Linotype" w:hAnsi="Palatino Linotype"/>
+                <w:lang w:val="fr-CA"/>
+              </w:rPr>
+              <w:t>Bibliothèque université</w:t>
             </w:r>
-            <w:r>
-              <w:rPr>
-                <w:lang w:val="fr-CA"/>
-              </w:rPr>
-              <w:t>université</w:t>
-            </w:r>
           </w:p>
         </w:tc>
         <w:tc>
@@ -1943,6 +2067,7 @@
           <w:p>
             <w:pPr>
               <w:rPr>
+                <w:rFonts w:ascii="Palatino Linotype" w:hAnsi="Palatino Linotype"/>
                 <w:lang w:val="fr-CA"/>
               </w:rPr>
             </w:pPr>
@@ -1955,6 +2080,7 @@
           <w:p>
             <w:pPr>
               <w:rPr>
+                <w:rFonts w:ascii="Palatino Linotype" w:hAnsi="Palatino Linotype"/>
                 <w:lang w:val="fr-CA"/>
               </w:rPr>
             </w:pPr>
@@ -1967,6 +2093,7 @@
           <w:p>
             <w:pPr>
               <w:rPr>
+                <w:rFonts w:ascii="Palatino Linotype" w:hAnsi="Palatino Linotype"/>
                 <w:lang w:val="fr-CA"/>
               </w:rPr>
             </w:pPr>
@@ -1979,6 +2106,7 @@
           <w:p>
             <w:pPr>
               <w:rPr>
+                <w:rFonts w:ascii="Palatino Linotype" w:hAnsi="Palatino Linotype"/>
                 <w:lang w:val="fr-CA"/>
               </w:rPr>
             </w:pPr>
@@ -1993,11 +2121,13 @@
           <w:p>
             <w:pPr>
               <w:rPr>
+                <w:rFonts w:ascii="Palatino Linotype" w:hAnsi="Palatino Linotype"/>
                 <w:lang w:val="fr-CA"/>
               </w:rPr>
             </w:pPr>
             <w:r>
               <w:rPr>
+                <w:rFonts w:ascii="Palatino Linotype" w:hAnsi="Palatino Linotype"/>
                 <w:lang w:val="fr-CA"/>
               </w:rPr>
               <w:t>Autre archive</w:t>
@@ -2011,6 +2141,7 @@
           <w:p>
             <w:pPr>
               <w:rPr>
+                <w:rFonts w:ascii="Palatino Linotype" w:hAnsi="Palatino Linotype"/>
                 <w:lang w:val="fr-CA"/>
               </w:rPr>
             </w:pPr>
@@ -2023,6 +2154,7 @@
           <w:p>
             <w:pPr>
               <w:rPr>
+                <w:rFonts w:ascii="Palatino Linotype" w:hAnsi="Palatino Linotype"/>
                 <w:lang w:val="fr-CA"/>
               </w:rPr>
             </w:pPr>
@@ -2035,6 +2167,7 @@
           <w:p>
             <w:pPr>
               <w:rPr>
+                <w:rFonts w:ascii="Palatino Linotype" w:hAnsi="Palatino Linotype"/>
                 <w:lang w:val="fr-CA"/>
               </w:rPr>
             </w:pPr>
@@ -2047,6 +2180,7 @@
           <w:p>
             <w:pPr>
               <w:rPr>
+                <w:rFonts w:ascii="Palatino Linotype" w:hAnsi="Palatino Linotype"/>
                 <w:lang w:val="fr-CA"/>
               </w:rPr>
             </w:pPr>
@@ -2061,11 +2195,13 @@
           <w:p>
             <w:pPr>
               <w:rPr>
+                <w:rFonts w:ascii="Palatino Linotype" w:hAnsi="Palatino Linotype"/>
                 <w:lang w:val="fr-CA"/>
               </w:rPr>
             </w:pPr>
             <w:r>
               <w:rPr>
+                <w:rFonts w:ascii="Palatino Linotype" w:hAnsi="Palatino Linotype"/>
                 <w:lang w:val="fr-CA"/>
               </w:rPr>
               <w:t>Famille du sujet</w:t>
@@ -2079,6 +2215,7 @@
           <w:p>
             <w:pPr>
               <w:rPr>
+                <w:rFonts w:ascii="Palatino Linotype" w:hAnsi="Palatino Linotype"/>
                 <w:lang w:val="fr-CA"/>
               </w:rPr>
             </w:pPr>
@@ -2091,6 +2228,7 @@
           <w:p>
             <w:pPr>
               <w:rPr>
+                <w:rFonts w:ascii="Palatino Linotype" w:hAnsi="Palatino Linotype"/>
                 <w:lang w:val="fr-CA"/>
               </w:rPr>
             </w:pPr>
@@ -2103,6 +2241,7 @@
           <w:p>
             <w:pPr>
               <w:rPr>
+                <w:rFonts w:ascii="Palatino Linotype" w:hAnsi="Palatino Linotype"/>
                 <w:lang w:val="fr-CA"/>
               </w:rPr>
             </w:pPr>
@@ -2115,6 +2254,7 @@
           <w:p>
             <w:pPr>
               <w:rPr>
+                <w:rFonts w:ascii="Palatino Linotype" w:hAnsi="Palatino Linotype"/>
                 <w:lang w:val="fr-CA"/>
               </w:rPr>
             </w:pPr>
@@ -2129,11 +2269,13 @@
           <w:p>
             <w:pPr>
               <w:rPr>
+                <w:rFonts w:ascii="Palatino Linotype" w:hAnsi="Palatino Linotype"/>
                 <w:lang w:val="fr-CA"/>
               </w:rPr>
             </w:pPr>
             <w:r>
               <w:rPr>
+                <w:rFonts w:ascii="Palatino Linotype" w:hAnsi="Palatino Linotype"/>
                 <w:lang w:val="fr-CA"/>
               </w:rPr>
               <w:t>Vous-même</w:t>
@@ -2147,6 +2289,7 @@
           <w:p>
             <w:pPr>
               <w:rPr>
+                <w:rFonts w:ascii="Palatino Linotype" w:hAnsi="Palatino Linotype"/>
                 <w:lang w:val="fr-CA"/>
               </w:rPr>
             </w:pPr>
@@ -2159,6 +2302,7 @@
           <w:p>
             <w:pPr>
               <w:rPr>
+                <w:rFonts w:ascii="Palatino Linotype" w:hAnsi="Palatino Linotype"/>
                 <w:lang w:val="fr-CA"/>
               </w:rPr>
             </w:pPr>
@@ -2171,6 +2315,7 @@
           <w:p>
             <w:pPr>
               <w:rPr>
+                <w:rFonts w:ascii="Palatino Linotype" w:hAnsi="Palatino Linotype"/>
                 <w:lang w:val="fr-CA"/>
               </w:rPr>
             </w:pPr>
@@ -2183,6 +2328,7 @@
           <w:p>
             <w:pPr>
               <w:rPr>
+                <w:rFonts w:ascii="Palatino Linotype" w:hAnsi="Palatino Linotype"/>
                 <w:lang w:val="fr-CA"/>
               </w:rPr>
             </w:pPr>
@@ -2193,13 +2339,15 @@
     <w:p>
       <w:pPr>
         <w:rPr>
-          <w:lang w:val="fr-CA"/>
-        </w:rPr>
-      </w:pPr>
-    </w:p>
-    <w:p>
-      <w:pPr>
-        <w:rPr>
+          <w:rFonts w:ascii="Palatino Linotype" w:hAnsi="Palatino Linotype"/>
+          <w:lang w:val="fr-CA"/>
+        </w:rPr>
+      </w:pPr>
+    </w:p>
+    <w:p>
+      <w:pPr>
+        <w:rPr>
+          <w:rFonts w:ascii="Palatino Linotype" w:hAnsi="Palatino Linotype"/>
           <w:b/>
           <w:bCs/>
           <w:lang w:val="fr-CA"/>
@@ -2207,57 +2355,47 @@
       </w:pPr>
       <w:r>
         <w:rPr>
+          <w:rFonts w:ascii="Palatino Linotype" w:hAnsi="Palatino Linotype"/>
           <w:b/>
           <w:bCs/>
           <w:lang w:val="fr-CA"/>
         </w:rPr>
-        <w:t xml:space="preserve">V. </w:t>
-      </w:r>
-      <w:r>
-        <w:rPr>
+        <w:t>V. Chronogramme détaillé</w:t>
+      </w:r>
+      <w:r>
+        <w:rPr>
+          <w:rFonts w:ascii="Palatino Linotype" w:hAnsi="Palatino Linotype"/>
           <w:b/>
           <w:bCs/>
           <w:lang w:val="fr-CA"/>
         </w:rPr>
-        <w:t>Chronogramme</w:t>
-      </w:r>
-      <w:r>
-        <w:rPr>
-          <w:b/>
-          <w:bCs/>
-          <w:lang w:val="fr-CA"/>
-        </w:rPr>
-        <w:t xml:space="preserve"> détaillé</w:t>
-      </w:r>
-      <w:r>
-        <w:rPr>
-          <w:b/>
-          <w:bCs/>
-          <w:lang w:val="fr-CA"/>
-        </w:rPr>
         <w:t xml:space="preserve"> (5 points)</w:t>
       </w:r>
     </w:p>
     <w:p>
       <w:pPr>
         <w:rPr>
-          <w:lang w:val="fr-CA"/>
-        </w:rPr>
-      </w:pPr>
-      <w:r>
-        <w:rPr>
+          <w:rFonts w:ascii="Palatino Linotype" w:hAnsi="Palatino Linotype"/>
+          <w:lang w:val="fr-CA"/>
+        </w:rPr>
+      </w:pPr>
+      <w:r>
+        <w:rPr>
+          <w:rFonts w:ascii="Palatino Linotype" w:hAnsi="Palatino Linotype"/>
           <w:lang w:val="fr-CA"/>
         </w:rPr>
         <w:t>Dressez un chronogramme détaillé de votre projet (la prise de contact avec les personnes à interroger, les interviews, la transcription, l’analyse, la rédaction, les corrections, la soumiss</w:t>
       </w:r>
       <w:r>
         <w:rPr>
+          <w:rFonts w:ascii="Palatino Linotype" w:hAnsi="Palatino Linotype"/>
           <w:lang w:val="fr-CA"/>
         </w:rPr>
         <w:t>ion</w:t>
       </w:r>
       <w:r>
         <w:rPr>
+          <w:rFonts w:ascii="Palatino Linotype" w:hAnsi="Palatino Linotype"/>
           <w:lang w:val="fr-CA"/>
         </w:rPr>
         <w:t xml:space="preserve"> au DIBICA)</w:t>
@@ -2284,11 +2422,13 @@
           <w:p>
             <w:pPr>
               <w:rPr>
+                <w:rFonts w:ascii="Palatino Linotype" w:hAnsi="Palatino Linotype"/>
                 <w:lang w:val="fr-CA"/>
               </w:rPr>
             </w:pPr>
             <w:r>
               <w:rPr>
+                <w:rFonts w:ascii="Palatino Linotype" w:hAnsi="Palatino Linotype"/>
                 <w:lang w:val="fr-CA"/>
               </w:rPr>
               <w:t>Tâche</w:t>
@@ -2302,11 +2442,13 @@
           <w:p>
             <w:pPr>
               <w:rPr>
+                <w:rFonts w:ascii="Palatino Linotype" w:hAnsi="Palatino Linotype"/>
                 <w:lang w:val="fr-CA"/>
               </w:rPr>
             </w:pPr>
             <w:r>
               <w:rPr>
+                <w:rFonts w:ascii="Palatino Linotype" w:hAnsi="Palatino Linotype"/>
                 <w:lang w:val="fr-CA"/>
               </w:rPr>
               <w:t>Date</w:t>
@@ -2320,11 +2462,13 @@
           <w:p>
             <w:pPr>
               <w:rPr>
+                <w:rFonts w:ascii="Palatino Linotype" w:hAnsi="Palatino Linotype"/>
                 <w:lang w:val="fr-CA"/>
               </w:rPr>
             </w:pPr>
             <w:r>
               <w:rPr>
+                <w:rFonts w:ascii="Palatino Linotype" w:hAnsi="Palatino Linotype"/>
                 <w:lang w:val="fr-CA"/>
               </w:rPr>
               <w:t>Commentaires</w:t>
@@ -2340,11 +2484,13 @@
           <w:p>
             <w:pPr>
               <w:rPr>
+                <w:rFonts w:ascii="Palatino Linotype" w:hAnsi="Palatino Linotype"/>
                 <w:lang w:val="fr-CA"/>
               </w:rPr>
             </w:pPr>
             <w:r>
               <w:rPr>
+                <w:rFonts w:ascii="Palatino Linotype" w:hAnsi="Palatino Linotype"/>
                 <w:lang w:val="fr-CA"/>
               </w:rPr>
               <w:t>Prise de contact famille du sujet (sources)</w:t>
@@ -2358,6 +2504,7 @@
           <w:p>
             <w:pPr>
               <w:rPr>
+                <w:rFonts w:ascii="Palatino Linotype" w:hAnsi="Palatino Linotype"/>
                 <w:lang w:val="fr-CA"/>
               </w:rPr>
             </w:pPr>
@@ -2370,6 +2517,7 @@
           <w:p>
             <w:pPr>
               <w:rPr>
+                <w:rFonts w:ascii="Palatino Linotype" w:hAnsi="Palatino Linotype"/>
                 <w:lang w:val="fr-CA"/>
               </w:rPr>
             </w:pPr>
@@ -2384,11 +2532,13 @@
           <w:p>
             <w:pPr>
               <w:rPr>
+                <w:rFonts w:ascii="Palatino Linotype" w:hAnsi="Palatino Linotype"/>
                 <w:lang w:val="fr-CA"/>
               </w:rPr>
             </w:pPr>
             <w:r>
               <w:rPr>
+                <w:rFonts w:ascii="Palatino Linotype" w:hAnsi="Palatino Linotype"/>
                 <w:lang w:val="fr-CA"/>
               </w:rPr>
               <w:t>Prise de contact personnes à interroger</w:t>
@@ -2402,6 +2552,7 @@
           <w:p>
             <w:pPr>
               <w:rPr>
+                <w:rFonts w:ascii="Palatino Linotype" w:hAnsi="Palatino Linotype"/>
                 <w:lang w:val="fr-CA"/>
               </w:rPr>
             </w:pPr>
@@ -2414,6 +2565,7 @@
           <w:p>
             <w:pPr>
               <w:rPr>
+                <w:rFonts w:ascii="Palatino Linotype" w:hAnsi="Palatino Linotype"/>
                 <w:lang w:val="fr-CA"/>
               </w:rPr>
             </w:pPr>
@@ -2428,11 +2580,13 @@
           <w:p>
             <w:pPr>
               <w:rPr>
+                <w:rFonts w:ascii="Palatino Linotype" w:hAnsi="Palatino Linotype"/>
                 <w:lang w:val="fr-CA"/>
               </w:rPr>
             </w:pPr>
             <w:r>
               <w:rPr>
+                <w:rFonts w:ascii="Palatino Linotype" w:hAnsi="Palatino Linotype"/>
                 <w:lang w:val="fr-CA"/>
               </w:rPr>
               <w:t>Interviews</w:t>
@@ -2441,6 +2595,7 @@
           <w:p>
             <w:pPr>
               <w:rPr>
+                <w:rFonts w:ascii="Palatino Linotype" w:hAnsi="Palatino Linotype"/>
                 <w:lang w:val="fr-CA"/>
               </w:rPr>
             </w:pPr>
@@ -2453,6 +2608,7 @@
           <w:p>
             <w:pPr>
               <w:rPr>
+                <w:rFonts w:ascii="Palatino Linotype" w:hAnsi="Palatino Linotype"/>
                 <w:lang w:val="fr-CA"/>
               </w:rPr>
             </w:pPr>
@@ -2465,6 +2621,7 @@
           <w:p>
             <w:pPr>
               <w:rPr>
+                <w:rFonts w:ascii="Palatino Linotype" w:hAnsi="Palatino Linotype"/>
                 <w:lang w:val="fr-CA"/>
               </w:rPr>
             </w:pPr>
@@ -2479,11 +2636,13 @@
           <w:p>
             <w:pPr>
               <w:rPr>
+                <w:rFonts w:ascii="Palatino Linotype" w:hAnsi="Palatino Linotype"/>
                 <w:lang w:val="fr-CA"/>
               </w:rPr>
             </w:pPr>
             <w:r>
               <w:rPr>
+                <w:rFonts w:ascii="Palatino Linotype" w:hAnsi="Palatino Linotype"/>
                 <w:lang w:val="fr-CA"/>
               </w:rPr>
               <w:t>Transcription</w:t>
@@ -2492,6 +2651,7 @@
           <w:p>
             <w:pPr>
               <w:rPr>
+                <w:rFonts w:ascii="Palatino Linotype" w:hAnsi="Palatino Linotype"/>
                 <w:lang w:val="fr-CA"/>
               </w:rPr>
             </w:pPr>
@@ -2504,6 +2664,7 @@
           <w:p>
             <w:pPr>
               <w:rPr>
+                <w:rFonts w:ascii="Palatino Linotype" w:hAnsi="Palatino Linotype"/>
                 <w:lang w:val="fr-CA"/>
               </w:rPr>
             </w:pPr>
@@ -2516,6 +2677,7 @@
           <w:p>
             <w:pPr>
               <w:rPr>
+                <w:rFonts w:ascii="Palatino Linotype" w:hAnsi="Palatino Linotype"/>
                 <w:lang w:val="fr-CA"/>
               </w:rPr>
             </w:pPr>
@@ -2530,11 +2692,13 @@
           <w:p>
             <w:pPr>
               <w:rPr>
+                <w:rFonts w:ascii="Palatino Linotype" w:hAnsi="Palatino Linotype"/>
                 <w:lang w:val="fr-CA"/>
               </w:rPr>
             </w:pPr>
             <w:r>
               <w:rPr>
+                <w:rFonts w:ascii="Palatino Linotype" w:hAnsi="Palatino Linotype"/>
                 <w:lang w:val="fr-CA"/>
               </w:rPr>
               <w:t>Analyse</w:t>
@@ -2543,6 +2707,7 @@
           <w:p>
             <w:pPr>
               <w:rPr>
+                <w:rFonts w:ascii="Palatino Linotype" w:hAnsi="Palatino Linotype"/>
                 <w:lang w:val="fr-CA"/>
               </w:rPr>
             </w:pPr>
@@ -2555,6 +2720,7 @@
           <w:p>
             <w:pPr>
               <w:rPr>
+                <w:rFonts w:ascii="Palatino Linotype" w:hAnsi="Palatino Linotype"/>
                 <w:lang w:val="fr-CA"/>
               </w:rPr>
             </w:pPr>
@@ -2567,6 +2733,7 @@
           <w:p>
             <w:pPr>
               <w:rPr>
+                <w:rFonts w:ascii="Palatino Linotype" w:hAnsi="Palatino Linotype"/>
                 <w:lang w:val="fr-CA"/>
               </w:rPr>
             </w:pPr>
@@ -2581,11 +2748,13 @@
           <w:p>
             <w:pPr>
               <w:rPr>
+                <w:rFonts w:ascii="Palatino Linotype" w:hAnsi="Palatino Linotype"/>
                 <w:lang w:val="fr-CA"/>
               </w:rPr>
             </w:pPr>
             <w:r>
               <w:rPr>
+                <w:rFonts w:ascii="Palatino Linotype" w:hAnsi="Palatino Linotype"/>
                 <w:lang w:val="fr-CA"/>
               </w:rPr>
               <w:t>Rédaction</w:t>
@@ -2594,6 +2763,7 @@
           <w:p>
             <w:pPr>
               <w:rPr>
+                <w:rFonts w:ascii="Palatino Linotype" w:hAnsi="Palatino Linotype"/>
                 <w:lang w:val="fr-CA"/>
               </w:rPr>
             </w:pPr>
@@ -2606,6 +2776,7 @@
           <w:p>
             <w:pPr>
               <w:rPr>
+                <w:rFonts w:ascii="Palatino Linotype" w:hAnsi="Palatino Linotype"/>
                 <w:lang w:val="fr-CA"/>
               </w:rPr>
             </w:pPr>
@@ -2618,6 +2789,7 @@
           <w:p>
             <w:pPr>
               <w:rPr>
+                <w:rFonts w:ascii="Palatino Linotype" w:hAnsi="Palatino Linotype"/>
                 <w:lang w:val="fr-CA"/>
               </w:rPr>
             </w:pPr>
@@ -2632,17 +2804,20 @@
           <w:p>
             <w:pPr>
               <w:rPr>
+                <w:rFonts w:ascii="Palatino Linotype" w:hAnsi="Palatino Linotype"/>
                 <w:lang w:val="fr-CA"/>
               </w:rPr>
             </w:pPr>
             <w:r>
               <w:rPr>
+                <w:rFonts w:ascii="Palatino Linotype" w:hAnsi="Palatino Linotype"/>
                 <w:lang w:val="fr-CA"/>
               </w:rPr>
               <w:t xml:space="preserve">Soumission </w:t>
             </w:r>
             <w:r>
               <w:rPr>
+                <w:rFonts w:ascii="Palatino Linotype" w:hAnsi="Palatino Linotype"/>
                 <w:lang w:val="fr-CA"/>
               </w:rPr>
               <w:t>au professeur</w:t>
@@ -2651,6 +2826,7 @@
           <w:p>
             <w:pPr>
               <w:rPr>
+                <w:rFonts w:ascii="Palatino Linotype" w:hAnsi="Palatino Linotype"/>
                 <w:lang w:val="fr-CA"/>
               </w:rPr>
             </w:pPr>
@@ -2663,6 +2839,7 @@
           <w:p>
             <w:pPr>
               <w:rPr>
+                <w:rFonts w:ascii="Palatino Linotype" w:hAnsi="Palatino Linotype"/>
                 <w:lang w:val="fr-CA"/>
               </w:rPr>
             </w:pPr>
@@ -2675,6 +2852,7 @@
           <w:p>
             <w:pPr>
               <w:rPr>
+                <w:rFonts w:ascii="Palatino Linotype" w:hAnsi="Palatino Linotype"/>
                 <w:lang w:val="fr-CA"/>
               </w:rPr>
             </w:pPr>
@@ -2689,11 +2867,13 @@
           <w:p>
             <w:pPr>
               <w:rPr>
+                <w:rFonts w:ascii="Palatino Linotype" w:hAnsi="Palatino Linotype"/>
                 <w:lang w:val="fr-CA"/>
               </w:rPr>
             </w:pPr>
             <w:r>
               <w:rPr>
+                <w:rFonts w:ascii="Palatino Linotype" w:hAnsi="Palatino Linotype"/>
                 <w:lang w:val="fr-CA"/>
               </w:rPr>
               <w:t>Révisions</w:t>
@@ -2702,6 +2882,7 @@
           <w:p>
             <w:pPr>
               <w:rPr>
+                <w:rFonts w:ascii="Palatino Linotype" w:hAnsi="Palatino Linotype"/>
                 <w:lang w:val="fr-CA"/>
               </w:rPr>
             </w:pPr>
@@ -2714,6 +2895,7 @@
           <w:p>
             <w:pPr>
               <w:rPr>
+                <w:rFonts w:ascii="Palatino Linotype" w:hAnsi="Palatino Linotype"/>
                 <w:lang w:val="fr-CA"/>
               </w:rPr>
             </w:pPr>
@@ -2726,6 +2908,7 @@
           <w:p>
             <w:pPr>
               <w:rPr>
+                <w:rFonts w:ascii="Palatino Linotype" w:hAnsi="Palatino Linotype"/>
                 <w:lang w:val="fr-CA"/>
               </w:rPr>
             </w:pPr>
@@ -2740,11 +2923,13 @@
           <w:p>
             <w:pPr>
               <w:rPr>
+                <w:rFonts w:ascii="Palatino Linotype" w:hAnsi="Palatino Linotype"/>
                 <w:lang w:val="fr-CA"/>
               </w:rPr>
             </w:pPr>
             <w:r>
               <w:rPr>
+                <w:rFonts w:ascii="Palatino Linotype" w:hAnsi="Palatino Linotype"/>
                 <w:lang w:val="fr-CA"/>
               </w:rPr>
               <w:t>Soumission au DIBICA</w:t>
@@ -2753,6 +2938,7 @@
           <w:p>
             <w:pPr>
               <w:rPr>
+                <w:rFonts w:ascii="Palatino Linotype" w:hAnsi="Palatino Linotype"/>
                 <w:lang w:val="fr-CA"/>
               </w:rPr>
             </w:pPr>
@@ -2765,6 +2951,7 @@
           <w:p>
             <w:pPr>
               <w:rPr>
+                <w:rFonts w:ascii="Palatino Linotype" w:hAnsi="Palatino Linotype"/>
                 <w:lang w:val="fr-CA"/>
               </w:rPr>
             </w:pPr>
@@ -2777,6 +2964,7 @@
           <w:p>
             <w:pPr>
               <w:rPr>
+                <w:rFonts w:ascii="Palatino Linotype" w:hAnsi="Palatino Linotype"/>
                 <w:lang w:val="fr-CA"/>
               </w:rPr>
             </w:pPr>
@@ -2787,13 +2975,15 @@
     <w:p>
       <w:pPr>
         <w:rPr>
-          <w:lang w:val="fr-CA"/>
-        </w:rPr>
-      </w:pPr>
-    </w:p>
-    <w:p>
-      <w:pPr>
-        <w:rPr>
+          <w:rFonts w:ascii="Palatino Linotype" w:hAnsi="Palatino Linotype"/>
+          <w:lang w:val="fr-CA"/>
+        </w:rPr>
+      </w:pPr>
+    </w:p>
+    <w:p>
+      <w:pPr>
+        <w:rPr>
+          <w:rFonts w:ascii="Palatino Linotype" w:hAnsi="Palatino Linotype"/>
           <w:b/>
           <w:bCs/>
           <w:lang w:val="fr-CA"/>
@@ -2801,6 +2991,7 @@
       </w:pPr>
       <w:r>
         <w:rPr>
+          <w:rFonts w:ascii="Palatino Linotype" w:hAnsi="Palatino Linotype"/>
           <w:b/>
           <w:bCs/>
           <w:lang w:val="fr-CA"/>
@@ -2809,6 +3000,7 @@
       </w:r>
       <w:r>
         <w:rPr>
+          <w:rFonts w:ascii="Palatino Linotype" w:hAnsi="Palatino Linotype"/>
           <w:b/>
           <w:bCs/>
           <w:lang w:val="fr-CA"/>
@@ -2819,23 +3011,27 @@
     <w:p>
       <w:pPr>
         <w:rPr>
-          <w:lang w:val="fr-CA"/>
-        </w:rPr>
-      </w:pPr>
-      <w:r>
-        <w:rPr>
+          <w:rFonts w:ascii="Palatino Linotype" w:hAnsi="Palatino Linotype"/>
+          <w:lang w:val="fr-CA"/>
+        </w:rPr>
+      </w:pPr>
+      <w:r>
+        <w:rPr>
+          <w:rFonts w:ascii="Palatino Linotype" w:hAnsi="Palatino Linotype"/>
           <w:lang w:val="fr-CA"/>
         </w:rPr>
         <w:t xml:space="preserve">Dresser une liste </w:t>
       </w:r>
       <w:r>
         <w:rPr>
+          <w:rFonts w:ascii="Palatino Linotype" w:hAnsi="Palatino Linotype"/>
           <w:lang w:val="fr-CA"/>
         </w:rPr>
         <w:t>d</w:t>
       </w:r>
       <w:r>
         <w:rPr>
+          <w:rFonts w:ascii="Palatino Linotype" w:hAnsi="Palatino Linotype"/>
           <w:lang w:val="fr-CA"/>
         </w:rPr>
         <w:t xml:space="preserve">es questions que vous allez poser aux personnes à interroger. </w:t>
@@ -2849,47 +3045,55 @@
           <w:numId w:val="4"/>
         </w:numPr>
         <w:rPr>
-          <w:lang w:val="fr-CA"/>
-        </w:rPr>
-      </w:pPr>
-      <w:r>
-        <w:rPr>
+          <w:rFonts w:ascii="Palatino Linotype" w:hAnsi="Palatino Linotype"/>
+          <w:lang w:val="fr-CA"/>
+        </w:rPr>
+      </w:pPr>
+      <w:r>
+        <w:rPr>
+          <w:rFonts w:ascii="Palatino Linotype" w:hAnsi="Palatino Linotype"/>
           <w:lang w:val="fr-CA"/>
         </w:rPr>
         <w:t>I</w:t>
       </w:r>
       <w:r>
         <w:rPr>
+          <w:rFonts w:ascii="Palatino Linotype" w:hAnsi="Palatino Linotype"/>
           <w:lang w:val="fr-CA"/>
         </w:rPr>
         <w:t>nspire</w:t>
       </w:r>
       <w:r>
         <w:rPr>
+          <w:rFonts w:ascii="Palatino Linotype" w:hAnsi="Palatino Linotype"/>
           <w:lang w:val="fr-CA"/>
         </w:rPr>
         <w:t>z</w:t>
       </w:r>
       <w:r>
         <w:rPr>
+          <w:rFonts w:ascii="Palatino Linotype" w:hAnsi="Palatino Linotype"/>
           <w:lang w:val="fr-CA"/>
         </w:rPr>
         <w:t xml:space="preserve">-vous des pages </w:t>
       </w:r>
       <w:r>
         <w:rPr>
+          <w:rFonts w:ascii="Palatino Linotype" w:hAnsi="Palatino Linotype"/>
           <w:lang w:val="fr-CA"/>
         </w:rPr>
         <w:t>5 à 8</w:t>
       </w:r>
       <w:r>
         <w:rPr>
+          <w:rFonts w:ascii="Palatino Linotype" w:hAnsi="Palatino Linotype"/>
           <w:lang w:val="fr-CA"/>
         </w:rPr>
         <w:t xml:space="preserve"> du Manuel DIBICA</w:t>
       </w:r>
       <w:r>
         <w:rPr>
+          <w:rFonts w:ascii="Palatino Linotype" w:hAnsi="Palatino Linotype"/>
           <w:lang w:val="fr-CA"/>
         </w:rPr>
         <w:t xml:space="preserve"> (</w:t>
@@ -2898,6 +3102,7 @@
         <w:r>
           <w:rPr>
             <w:rStyle w:val="Hyperlink"/>
+            <w:rFonts w:ascii="Palatino Linotype" w:hAnsi="Palatino Linotype"/>
             <w:lang w:val="fr-CA"/>
           </w:rPr>
           <w:t>https://dacb.org/fr/connect/submit/</w:t>
@@ -2905,24 +3110,28 @@
       </w:hyperlink>
       <w:r>
         <w:rPr>
+          <w:rFonts w:ascii="Palatino Linotype" w:hAnsi="Palatino Linotype"/>
           <w:lang w:val="fr-CA"/>
         </w:rPr>
         <w:t>)</w:t>
       </w:r>
       <w:r>
         <w:rPr>
+          <w:rFonts w:ascii="Palatino Linotype" w:hAnsi="Palatino Linotype"/>
           <w:lang w:val="fr-CA"/>
         </w:rPr>
         <w:t>.</w:t>
       </w:r>
       <w:r>
         <w:rPr>
+          <w:rFonts w:ascii="Palatino Linotype" w:hAnsi="Palatino Linotype"/>
           <w:lang w:val="fr-CA"/>
         </w:rPr>
         <w:t xml:space="preserve"> </w:t>
       </w:r>
       <w:r>
         <w:rPr>
+          <w:rFonts w:ascii="Palatino Linotype" w:hAnsi="Palatino Linotype"/>
           <w:lang w:val="fr-CA"/>
         </w:rPr>
         <w:t xml:space="preserve"> </w:t>
@@ -2936,29 +3145,34 @@
           <w:numId w:val="4"/>
         </w:numPr>
         <w:rPr>
-          <w:lang w:val="fr-CA"/>
-        </w:rPr>
-      </w:pPr>
-      <w:r>
-        <w:rPr>
+          <w:rFonts w:ascii="Palatino Linotype" w:hAnsi="Palatino Linotype"/>
+          <w:lang w:val="fr-CA"/>
+        </w:rPr>
+      </w:pPr>
+      <w:r>
+        <w:rPr>
+          <w:rFonts w:ascii="Palatino Linotype" w:hAnsi="Palatino Linotype"/>
           <w:lang w:val="fr-CA"/>
         </w:rPr>
         <w:t>Votre questionnaire doit compter au moins 20 questions sans compter les 4 questions de consentement (déjà inclus</w:t>
       </w:r>
       <w:r>
         <w:rPr>
+          <w:rFonts w:ascii="Palatino Linotype" w:hAnsi="Palatino Linotype"/>
           <w:lang w:val="fr-CA"/>
         </w:rPr>
         <w:t>es</w:t>
       </w:r>
       <w:r>
         <w:rPr>
+          <w:rFonts w:ascii="Palatino Linotype" w:hAnsi="Palatino Linotype"/>
           <w:lang w:val="fr-CA"/>
         </w:rPr>
         <w:t xml:space="preserve"> ici).</w:t>
       </w:r>
       <w:r>
         <w:rPr>
+          <w:rFonts w:ascii="Palatino Linotype" w:hAnsi="Palatino Linotype"/>
           <w:lang w:val="fr-CA"/>
         </w:rPr>
         <w:t xml:space="preserve"> </w:t>
@@ -2972,17 +3186,20 @@
           <w:numId w:val="4"/>
         </w:numPr>
         <w:rPr>
-          <w:lang w:val="fr-CA"/>
-        </w:rPr>
-      </w:pPr>
-      <w:r>
-        <w:rPr>
+          <w:rFonts w:ascii="Palatino Linotype" w:hAnsi="Palatino Linotype"/>
+          <w:lang w:val="fr-CA"/>
+        </w:rPr>
+      </w:pPr>
+      <w:r>
+        <w:rPr>
+          <w:rFonts w:ascii="Palatino Linotype" w:hAnsi="Palatino Linotype"/>
           <w:lang w:val="fr-CA"/>
         </w:rPr>
         <w:t xml:space="preserve">Penser à inclure </w:t>
       </w:r>
       <w:r>
         <w:rPr>
+          <w:rFonts w:ascii="Palatino Linotype" w:hAnsi="Palatino Linotype"/>
           <w:u w:val="single"/>
           <w:lang w:val="fr-CA"/>
         </w:rPr>
@@ -2990,23 +3207,10 @@
       </w:r>
       <w:r>
         <w:rPr>
-          <w:lang w:val="fr-CA"/>
-        </w:rPr>
-        <w:t xml:space="preserve"> les questions que vous allez poser (y compris des questions d’informations en lien avec le nom, date de naissance, </w:t>
-      </w:r>
-      <w:proofErr w:type="spellStart"/>
-      <w:r>
-        <w:rPr>
-          <w:lang w:val="fr-CA"/>
-        </w:rPr>
-        <w:t>etc</w:t>
-      </w:r>
-      <w:proofErr w:type="spellEnd"/>
-      <w:r>
-        <w:rPr>
-          <w:lang w:val="fr-CA"/>
-        </w:rPr>
-        <w:t xml:space="preserve">). </w:t>
+          <w:rFonts w:ascii="Palatino Linotype" w:hAnsi="Palatino Linotype"/>
+          <w:lang w:val="fr-CA"/>
+        </w:rPr>
+        <w:t xml:space="preserve"> les questions que vous allez poser (y compris des questions d’informations en lien avec le nom, date de naissance, etc). </w:t>
       </w:r>
     </w:p>
     <w:p>
@@ -3017,11 +3221,13 @@
           <w:numId w:val="4"/>
         </w:numPr>
         <w:rPr>
-          <w:lang w:val="fr-CA"/>
-        </w:rPr>
-      </w:pPr>
-      <w:r>
-        <w:rPr>
+          <w:rFonts w:ascii="Palatino Linotype" w:hAnsi="Palatino Linotype"/>
+          <w:lang w:val="fr-CA"/>
+        </w:rPr>
+      </w:pPr>
+      <w:r>
+        <w:rPr>
+          <w:rFonts w:ascii="Palatino Linotype" w:hAnsi="Palatino Linotype"/>
           <w:lang w:val="fr-CA"/>
         </w:rPr>
         <w:t>Privilégier des questions ouvertes et neutres.</w:t>
@@ -3030,30 +3236,20 @@
     <w:p>
       <w:pPr>
         <w:rPr>
-          <w:lang w:val="fr-CA"/>
-        </w:rPr>
-      </w:pPr>
-      <w:r>
-        <w:rPr>
-          <w:lang w:val="fr-CA"/>
-        </w:rPr>
-        <w:br w:type="page"/>
-      </w:r>
-    </w:p>
-    <w:p>
-      <w:pPr>
-        <w:rPr>
-          <w:lang w:val="fr-CA"/>
-        </w:rPr>
-      </w:pPr>
-      <w:r>
-        <w:rPr>
+          <w:rFonts w:ascii="Palatino Linotype" w:hAnsi="Palatino Linotype"/>
+          <w:lang w:val="fr-CA"/>
+        </w:rPr>
+      </w:pPr>
+      <w:r>
+        <w:rPr>
+          <w:rFonts w:ascii="Palatino Linotype" w:hAnsi="Palatino Linotype"/>
           <w:lang w:val="fr-CA"/>
         </w:rPr>
         <w:t>Votre q</w:t>
       </w:r>
       <w:r>
         <w:rPr>
+          <w:rFonts w:ascii="Palatino Linotype" w:hAnsi="Palatino Linotype"/>
           <w:lang w:val="fr-CA"/>
         </w:rPr>
         <w:t>uestionnaire</w:t>
@@ -3067,11 +3263,13 @@
           <w:numId w:val="6"/>
         </w:numPr>
         <w:rPr>
-          <w:lang w:val="fr-CA"/>
-        </w:rPr>
-      </w:pPr>
-      <w:r>
-        <w:rPr>
+          <w:rFonts w:ascii="Palatino Linotype" w:hAnsi="Palatino Linotype"/>
+          <w:lang w:val="fr-CA"/>
+        </w:rPr>
+      </w:pPr>
+      <w:r>
+        <w:rPr>
+          <w:rFonts w:ascii="Palatino Linotype" w:hAnsi="Palatino Linotype"/>
           <w:lang w:val="fr-CA"/>
         </w:rPr>
         <w:t>Est-ce que j’ai votre permission pour enregistrer cet interview? À la fin, on discutera de comment les informations récoltées lors de l’entrevue seront utilisées. Vous pourrez spécifier qu’est-ce que j’ai le droit de faire avec ce fichier sonore. Même si vous préférez que je le supprime, je respecterai votre choix.</w:t>
@@ -3086,6 +3284,7 @@
         </w:numPr>
         <w:spacing w:before="240" w:line="480" w:lineRule="auto"/>
         <w:rPr>
+          <w:rFonts w:ascii="Palatino Linotype" w:hAnsi="Palatino Linotype"/>
           <w:lang w:val="fr-CA"/>
         </w:rPr>
       </w:pPr>
@@ -3099,6 +3298,7 @@
         </w:numPr>
         <w:spacing w:line="480" w:lineRule="auto"/>
         <w:rPr>
+          <w:rFonts w:ascii="Palatino Linotype" w:hAnsi="Palatino Linotype"/>
           <w:lang w:val="fr-CA"/>
         </w:rPr>
       </w:pPr>
@@ -3112,6 +3312,7 @@
         </w:numPr>
         <w:spacing w:line="480" w:lineRule="auto"/>
         <w:rPr>
+          <w:rFonts w:ascii="Palatino Linotype" w:hAnsi="Palatino Linotype"/>
           <w:lang w:val="fr-CA"/>
         </w:rPr>
       </w:pPr>
@@ -3125,6 +3326,7 @@
         </w:numPr>
         <w:spacing w:line="480" w:lineRule="auto"/>
         <w:rPr>
+          <w:rFonts w:ascii="Palatino Linotype" w:hAnsi="Palatino Linotype"/>
           <w:lang w:val="fr-CA"/>
         </w:rPr>
       </w:pPr>
@@ -3138,6 +3340,7 @@
         </w:numPr>
         <w:spacing w:line="480" w:lineRule="auto"/>
         <w:rPr>
+          <w:rFonts w:ascii="Palatino Linotype" w:hAnsi="Palatino Linotype"/>
           <w:lang w:val="fr-CA"/>
         </w:rPr>
       </w:pPr>
@@ -3151,6 +3354,7 @@
         </w:numPr>
         <w:spacing w:line="480" w:lineRule="auto"/>
         <w:rPr>
+          <w:rFonts w:ascii="Palatino Linotype" w:hAnsi="Palatino Linotype"/>
           <w:lang w:val="fr-CA"/>
         </w:rPr>
       </w:pPr>
@@ -3164,6 +3368,7 @@
         </w:numPr>
         <w:spacing w:line="480" w:lineRule="auto"/>
         <w:rPr>
+          <w:rFonts w:ascii="Palatino Linotype" w:hAnsi="Palatino Linotype"/>
           <w:lang w:val="fr-CA"/>
         </w:rPr>
       </w:pPr>
@@ -3177,6 +3382,7 @@
         </w:numPr>
         <w:spacing w:line="480" w:lineRule="auto"/>
         <w:rPr>
+          <w:rFonts w:ascii="Palatino Linotype" w:hAnsi="Palatino Linotype"/>
           <w:lang w:val="fr-CA"/>
         </w:rPr>
       </w:pPr>
@@ -3190,6 +3396,7 @@
         </w:numPr>
         <w:spacing w:line="480" w:lineRule="auto"/>
         <w:rPr>
+          <w:rFonts w:ascii="Palatino Linotype" w:hAnsi="Palatino Linotype"/>
           <w:lang w:val="fr-CA"/>
         </w:rPr>
       </w:pPr>
@@ -3203,6 +3410,7 @@
         </w:numPr>
         <w:spacing w:line="480" w:lineRule="auto"/>
         <w:rPr>
+          <w:rFonts w:ascii="Palatino Linotype" w:hAnsi="Palatino Linotype"/>
           <w:lang w:val="fr-CA"/>
         </w:rPr>
       </w:pPr>
@@ -3216,6 +3424,7 @@
         </w:numPr>
         <w:spacing w:line="480" w:lineRule="auto"/>
         <w:rPr>
+          <w:rFonts w:ascii="Palatino Linotype" w:hAnsi="Palatino Linotype"/>
           <w:lang w:val="fr-CA"/>
         </w:rPr>
       </w:pPr>
@@ -3229,6 +3438,7 @@
         </w:numPr>
         <w:spacing w:line="480" w:lineRule="auto"/>
         <w:rPr>
+          <w:rFonts w:ascii="Palatino Linotype" w:hAnsi="Palatino Linotype"/>
           <w:lang w:val="fr-CA"/>
         </w:rPr>
       </w:pPr>
@@ -3242,6 +3452,7 @@
         </w:numPr>
         <w:spacing w:line="480" w:lineRule="auto"/>
         <w:rPr>
+          <w:rFonts w:ascii="Palatino Linotype" w:hAnsi="Palatino Linotype"/>
           <w:lang w:val="fr-CA"/>
         </w:rPr>
       </w:pPr>
@@ -3255,6 +3466,7 @@
         </w:numPr>
         <w:spacing w:line="480" w:lineRule="auto"/>
         <w:rPr>
+          <w:rFonts w:ascii="Palatino Linotype" w:hAnsi="Palatino Linotype"/>
           <w:lang w:val="fr-CA"/>
         </w:rPr>
       </w:pPr>
@@ -3268,6 +3480,7 @@
         </w:numPr>
         <w:spacing w:line="480" w:lineRule="auto"/>
         <w:rPr>
+          <w:rFonts w:ascii="Palatino Linotype" w:hAnsi="Palatino Linotype"/>
           <w:lang w:val="fr-CA"/>
         </w:rPr>
       </w:pPr>
@@ -3281,6 +3494,7 @@
         </w:numPr>
         <w:spacing w:line="480" w:lineRule="auto"/>
         <w:rPr>
+          <w:rFonts w:ascii="Palatino Linotype" w:hAnsi="Palatino Linotype"/>
           <w:lang w:val="fr-CA"/>
         </w:rPr>
       </w:pPr>
@@ -3294,6 +3508,7 @@
         </w:numPr>
         <w:spacing w:line="480" w:lineRule="auto"/>
         <w:rPr>
+          <w:rFonts w:ascii="Palatino Linotype" w:hAnsi="Palatino Linotype"/>
           <w:lang w:val="fr-CA"/>
         </w:rPr>
       </w:pPr>
@@ -3307,6 +3522,7 @@
         </w:numPr>
         <w:spacing w:line="480" w:lineRule="auto"/>
         <w:rPr>
+          <w:rFonts w:ascii="Palatino Linotype" w:hAnsi="Palatino Linotype"/>
           <w:lang w:val="fr-CA"/>
         </w:rPr>
       </w:pPr>
@@ -3320,6 +3536,7 @@
         </w:numPr>
         <w:spacing w:line="480" w:lineRule="auto"/>
         <w:rPr>
+          <w:rFonts w:ascii="Palatino Linotype" w:hAnsi="Palatino Linotype"/>
           <w:lang w:val="fr-CA"/>
         </w:rPr>
       </w:pPr>
@@ -3333,6 +3550,7 @@
         </w:numPr>
         <w:spacing w:line="480" w:lineRule="auto"/>
         <w:rPr>
+          <w:rFonts w:ascii="Palatino Linotype" w:hAnsi="Palatino Linotype"/>
           <w:lang w:val="fr-CA"/>
         </w:rPr>
       </w:pPr>
@@ -3346,6 +3564,7 @@
         </w:numPr>
         <w:spacing w:line="480" w:lineRule="auto"/>
         <w:rPr>
+          <w:rFonts w:ascii="Palatino Linotype" w:hAnsi="Palatino Linotype"/>
           <w:lang w:val="fr-CA"/>
         </w:rPr>
       </w:pPr>
@@ -3359,6 +3578,7 @@
         </w:numPr>
         <w:spacing w:line="480" w:lineRule="auto"/>
         <w:rPr>
+          <w:rFonts w:ascii="Palatino Linotype" w:hAnsi="Palatino Linotype"/>
           <w:lang w:val="fr-CA"/>
         </w:rPr>
       </w:pPr>
@@ -3372,6 +3592,7 @@
         </w:numPr>
         <w:spacing w:line="480" w:lineRule="auto"/>
         <w:rPr>
+          <w:rFonts w:ascii="Palatino Linotype" w:hAnsi="Palatino Linotype"/>
           <w:lang w:val="fr-CA"/>
         </w:rPr>
       </w:pPr>
@@ -3385,6 +3606,7 @@
         </w:numPr>
         <w:spacing w:line="480" w:lineRule="auto"/>
         <w:rPr>
+          <w:rFonts w:ascii="Palatino Linotype" w:hAnsi="Palatino Linotype"/>
           <w:lang w:val="fr-CA"/>
         </w:rPr>
       </w:pPr>
@@ -3398,6 +3620,7 @@
         </w:numPr>
         <w:spacing w:line="480" w:lineRule="auto"/>
         <w:rPr>
+          <w:rFonts w:ascii="Palatino Linotype" w:hAnsi="Palatino Linotype"/>
           <w:lang w:val="fr-CA"/>
         </w:rPr>
       </w:pPr>
@@ -3411,6 +3634,7 @@
         </w:numPr>
         <w:spacing w:line="480" w:lineRule="auto"/>
         <w:rPr>
+          <w:rFonts w:ascii="Palatino Linotype" w:hAnsi="Palatino Linotype"/>
           <w:lang w:val="fr-CA"/>
         </w:rPr>
       </w:pPr>
@@ -3424,6 +3648,7 @@
         </w:numPr>
         <w:spacing w:line="480" w:lineRule="auto"/>
         <w:rPr>
+          <w:rFonts w:ascii="Palatino Linotype" w:hAnsi="Palatino Linotype"/>
           <w:lang w:val="fr-CA"/>
         </w:rPr>
       </w:pPr>
@@ -3437,6 +3662,7 @@
         </w:numPr>
         <w:spacing w:line="480" w:lineRule="auto"/>
         <w:rPr>
+          <w:rFonts w:ascii="Palatino Linotype" w:hAnsi="Palatino Linotype"/>
           <w:lang w:val="fr-CA"/>
         </w:rPr>
       </w:pPr>
@@ -3449,23 +3675,27 @@
           <w:numId w:val="6"/>
         </w:numPr>
         <w:rPr>
-          <w:lang w:val="fr-CA"/>
-        </w:rPr>
-      </w:pPr>
-      <w:r>
-        <w:rPr>
+          <w:rFonts w:ascii="Palatino Linotype" w:hAnsi="Palatino Linotype"/>
+          <w:lang w:val="fr-CA"/>
+        </w:rPr>
+      </w:pPr>
+      <w:r>
+        <w:rPr>
+          <w:rFonts w:ascii="Palatino Linotype" w:hAnsi="Palatino Linotype"/>
           <w:lang w:val="fr-CA"/>
         </w:rPr>
         <w:t xml:space="preserve">Êtes-vous d’accord pour l’utilisation de </w:t>
       </w:r>
       <w:r>
         <w:rPr>
+          <w:rFonts w:ascii="Palatino Linotype" w:hAnsi="Palatino Linotype"/>
           <w:lang w:val="fr-CA"/>
         </w:rPr>
         <w:t xml:space="preserve">cet </w:t>
       </w:r>
       <w:r>
         <w:rPr>
+          <w:rFonts w:ascii="Palatino Linotype" w:hAnsi="Palatino Linotype"/>
           <w:lang w:val="fr-CA"/>
         </w:rPr>
         <w:t xml:space="preserve">enregistrement comme source pour un récit de vie de __________ (nom du sujet)? </w:t>
@@ -3475,6 +3705,7 @@
       <w:pPr>
         <w:pStyle w:val="ListParagraph"/>
         <w:rPr>
+          <w:rFonts w:ascii="Palatino Linotype" w:hAnsi="Palatino Linotype"/>
           <w:lang w:val="fr-CA"/>
         </w:rPr>
       </w:pPr>
@@ -3487,11 +3718,13 @@
           <w:numId w:val="6"/>
         </w:numPr>
         <w:rPr>
-          <w:lang w:val="fr-CA"/>
-        </w:rPr>
-      </w:pPr>
-      <w:r>
-        <w:rPr>
+          <w:rFonts w:ascii="Palatino Linotype" w:hAnsi="Palatino Linotype"/>
+          <w:lang w:val="fr-CA"/>
+        </w:rPr>
+      </w:pPr>
+      <w:r>
+        <w:rPr>
+          <w:rFonts w:ascii="Palatino Linotype" w:hAnsi="Palatino Linotype"/>
           <w:lang w:val="fr-CA"/>
         </w:rPr>
         <w:t xml:space="preserve">Êtes-vous d’accord que je vous cite par votre nom en écrivant ce récit sur ___________ (nom du sujet)? </w:t>
@@ -3501,6 +3734,7 @@
       <w:pPr>
         <w:pStyle w:val="ListParagraph"/>
         <w:rPr>
+          <w:rFonts w:ascii="Palatino Linotype" w:hAnsi="Palatino Linotype"/>
           <w:lang w:val="fr-CA"/>
         </w:rPr>
       </w:pPr>
@@ -3513,11 +3747,13 @@
           <w:numId w:val="6"/>
         </w:numPr>
         <w:rPr>
-          <w:lang w:val="fr-CA"/>
-        </w:rPr>
-      </w:pPr>
-      <w:r>
-        <w:rPr>
+          <w:rFonts w:ascii="Palatino Linotype" w:hAnsi="Palatino Linotype"/>
+          <w:lang w:val="fr-CA"/>
+        </w:rPr>
+      </w:pPr>
+      <w:r>
+        <w:rPr>
+          <w:rFonts w:ascii="Palatino Linotype" w:hAnsi="Palatino Linotype"/>
           <w:lang w:val="fr-CA"/>
         </w:rPr>
         <w:t>Êtes-vous d’accord pour la conservation de cet enregistrement dans une archive accessible à tout chercheur, éventuellement sur Internet? (D’autres chercheurs pourront le consulter et le citer dans leurs recherches.)</w:t>

</xml_diff>